<commit_message>
8ka i 1 fixed
</commit_message>
<xml_diff>
--- a/8/temp 8.docx
+++ b/8/temp 8.docx
@@ -26,19 +26,7 @@
         <w:rPr>
           <w:lang w:val="pl-PL"/>
         </w:rPr>
-        <w:t xml:space="preserve">(T), </w:t>
-      </w:r>
-      <w:r>
-        <w:rPr>
-          <w:lang w:val="pl-PL"/>
-        </w:rPr>
-        <w:t>◦C</w:t>
-      </w:r>
-      <w:r>
-        <w:rPr>
-          <w:lang w:val="pl-PL"/>
-        </w:rPr>
-        <w:t xml:space="preserve"> = </w:t>
+        <w:t xml:space="preserve">(T), ◦C = </w:t>
       </w:r>
       <m:oMath>
         <m:f>
@@ -51,7 +39,15 @@
               </w:rPr>
             </m:ctrlPr>
           </m:fPr>
-          <m:num/>
+          <m:num>
+            <m:r>
+              <w:rPr>
+                <w:rFonts w:ascii="Cambria Math" w:hAnsi="Cambria Math"/>
+                <w:lang w:val="pl-PL"/>
+              </w:rPr>
+              <m:t>0,5</m:t>
+            </m:r>
+          </m:num>
           <m:den>
             <m:rad>
               <m:radPr>
@@ -115,31 +111,7 @@
         <w:rPr>
           <w:lang w:val="pl-PL"/>
         </w:rPr>
-        <w:t>(</w:t>
-      </w:r>
-      <w:r>
-        <w:rPr>
-          <w:lang w:val="pl-PL"/>
-        </w:rPr>
-        <w:t>t</w:t>
-      </w:r>
-      <w:r>
-        <w:rPr>
-          <w:lang w:val="pl-PL"/>
-        </w:rPr>
-        <w:t xml:space="preserve">), </w:t>
-      </w:r>
-      <w:r>
-        <w:rPr>
-          <w:lang w:val="pl-PL"/>
-        </w:rPr>
-        <w:t>s</w:t>
-      </w:r>
-      <w:r>
-        <w:rPr>
-          <w:lang w:val="pl-PL"/>
-        </w:rPr>
-        <w:t xml:space="preserve"> = </w:t>
+        <w:t xml:space="preserve">(t), s = </w:t>
       </w:r>
       <m:oMath>
         <m:f>
@@ -152,7 +124,15 @@
               </w:rPr>
             </m:ctrlPr>
           </m:fPr>
-          <m:num/>
+          <m:num>
+            <m:r>
+              <w:rPr>
+                <w:rFonts w:ascii="Cambria Math" w:hAnsi="Cambria Math"/>
+                <w:lang w:val="pl-PL"/>
+              </w:rPr>
+              <m:t>2</m:t>
+            </m:r>
+          </m:num>
           <m:den>
             <m:rad>
               <m:radPr>
@@ -208,25 +188,29 @@
     </w:p>
     <w:tbl>
       <w:tblPr>
-        <w:tblW w:w="3980" w:type="dxa"/>
+        <w:tblW w:w="4248" w:type="dxa"/>
         <w:jc w:val="center"/>
+        <w:tblCellMar>
+          <w:left w:w="70" w:type="dxa"/>
+          <w:right w:w="70" w:type="dxa"/>
+        </w:tblCellMar>
         <w:tblLook w:val="04A0" w:firstRow="1" w:lastRow="0" w:firstColumn="1" w:lastColumn="0" w:noHBand="0" w:noVBand="1"/>
       </w:tblPr>
       <w:tblGrid>
-        <w:gridCol w:w="423"/>
-        <w:gridCol w:w="1074"/>
-        <w:gridCol w:w="1185"/>
-        <w:gridCol w:w="900"/>
-        <w:gridCol w:w="780"/>
+        <w:gridCol w:w="347"/>
+        <w:gridCol w:w="998"/>
+        <w:gridCol w:w="1000"/>
+        <w:gridCol w:w="1052"/>
+        <w:gridCol w:w="851"/>
       </w:tblGrid>
       <w:tr>
         <w:trPr>
-          <w:trHeight w:val="290"/>
+          <w:trHeight w:val="300"/>
           <w:jc w:val="center"/>
         </w:trPr>
         <w:tc>
           <w:tcPr>
-            <w:tcW w:w="300" w:type="dxa"/>
+            <w:tcW w:w="347" w:type="dxa"/>
             <w:tcBorders>
               <w:top w:val="single" w:sz="4" w:space="0" w:color="auto"/>
               <w:left w:val="single" w:sz="4" w:space="0" w:color="auto"/>
@@ -246,6 +230,7 @@
                 <w:rFonts w:ascii="Calibri" w:eastAsia="Times New Roman" w:hAnsi="Calibri" w:cs="Calibri"/>
                 <w:color w:val="000000"/>
                 <w:kern w:val="0"/>
+                <w:lang w:val="pl-PL" w:eastAsia="pl-PL"/>
                 <w14:ligatures w14:val="none"/>
               </w:rPr>
             </w:pPr>
@@ -254,6 +239,7 @@
                 <w:rFonts w:ascii="Calibri" w:eastAsia="Times New Roman" w:hAnsi="Calibri" w:cs="Calibri"/>
                 <w:color w:val="000000"/>
                 <w:kern w:val="0"/>
+                <w:lang w:val="pl-PL" w:eastAsia="pl-PL"/>
                 <w14:ligatures w14:val="none"/>
               </w:rPr>
               <w:t>LP</w:t>
@@ -262,7 +248,7 @@
         </w:tc>
         <w:tc>
           <w:tcPr>
-            <w:tcW w:w="940" w:type="dxa"/>
+            <w:tcW w:w="998" w:type="dxa"/>
             <w:tcBorders>
               <w:top w:val="single" w:sz="4" w:space="0" w:color="auto"/>
               <w:left w:val="nil"/>
@@ -282,6 +268,7 @@
                 <w:rFonts w:ascii="Calibri" w:eastAsia="Times New Roman" w:hAnsi="Calibri" w:cs="Calibri"/>
                 <w:color w:val="000000"/>
                 <w:kern w:val="0"/>
+                <w:lang w:val="pl-PL" w:eastAsia="pl-PL"/>
                 <w14:ligatures w14:val="none"/>
               </w:rPr>
             </w:pPr>
@@ -290,15 +277,22 @@
                 <w:rFonts w:ascii="Calibri" w:eastAsia="Times New Roman" w:hAnsi="Calibri" w:cs="Calibri"/>
                 <w:color w:val="000000"/>
                 <w:kern w:val="0"/>
-                <w14:ligatures w14:val="none"/>
-              </w:rPr>
-              <w:t>T, C</w:t>
+                <w:lang w:val="pl-PL" w:eastAsia="pl-PL"/>
+                <w14:ligatures w14:val="none"/>
+              </w:rPr>
+              <w:t xml:space="preserve">T, </w:t>
+            </w:r>
+            <w:r>
+              <w:rPr>
+                <w:lang w:val="pl-PL"/>
+              </w:rPr>
+              <w:t>◦C</w:t>
             </w:r>
           </w:p>
         </w:tc>
         <w:tc>
           <w:tcPr>
-            <w:tcW w:w="1060" w:type="dxa"/>
+            <w:tcW w:w="1000" w:type="dxa"/>
             <w:tcBorders>
               <w:top w:val="single" w:sz="4" w:space="0" w:color="auto"/>
               <w:left w:val="nil"/>
@@ -318,6 +312,7 @@
                 <w:rFonts w:ascii="Calibri" w:eastAsia="Times New Roman" w:hAnsi="Calibri" w:cs="Calibri"/>
                 <w:color w:val="000000"/>
                 <w:kern w:val="0"/>
+                <w:lang w:val="pl-PL" w:eastAsia="pl-PL"/>
                 <w14:ligatures w14:val="none"/>
               </w:rPr>
             </w:pPr>
@@ -326,6 +321,7 @@
                 <w:rFonts w:ascii="Calibri" w:eastAsia="Times New Roman" w:hAnsi="Calibri" w:cs="Calibri"/>
                 <w:color w:val="000000"/>
                 <w:kern w:val="0"/>
+                <w:lang w:val="pl-PL" w:eastAsia="pl-PL"/>
                 <w14:ligatures w14:val="none"/>
               </w:rPr>
               <w:t>tśr, s</w:t>
@@ -334,7 +330,7 @@
         </w:tc>
         <w:tc>
           <w:tcPr>
-            <w:tcW w:w="900" w:type="dxa"/>
+            <w:tcW w:w="1052" w:type="dxa"/>
             <w:tcBorders>
               <w:top w:val="single" w:sz="4" w:space="0" w:color="auto"/>
               <w:left w:val="nil"/>
@@ -354,6 +350,7 @@
                 <w:rFonts w:ascii="Calibri" w:eastAsia="Times New Roman" w:hAnsi="Calibri" w:cs="Calibri"/>
                 <w:color w:val="000000"/>
                 <w:kern w:val="0"/>
+                <w:lang w:val="pl-PL" w:eastAsia="pl-PL"/>
                 <w14:ligatures w14:val="none"/>
               </w:rPr>
             </w:pPr>
@@ -362,6 +359,7 @@
                 <w:rFonts w:ascii="Calibri" w:eastAsia="Times New Roman" w:hAnsi="Calibri" w:cs="Calibri"/>
                 <w:color w:val="000000"/>
                 <w:kern w:val="0"/>
+                <w:lang w:val="pl-PL" w:eastAsia="pl-PL"/>
                 <w14:ligatures w14:val="none"/>
               </w:rPr>
               <w:t>ua(tśr), s</w:t>
@@ -370,7 +368,7 @@
         </w:tc>
         <w:tc>
           <w:tcPr>
-            <w:tcW w:w="780" w:type="dxa"/>
+            <w:tcW w:w="851" w:type="dxa"/>
             <w:tcBorders>
               <w:top w:val="single" w:sz="4" w:space="0" w:color="auto"/>
               <w:left w:val="nil"/>
@@ -390,6 +388,7 @@
                 <w:rFonts w:ascii="Calibri" w:eastAsia="Times New Roman" w:hAnsi="Calibri" w:cs="Calibri"/>
                 <w:color w:val="000000"/>
                 <w:kern w:val="0"/>
+                <w:lang w:val="pl-PL" w:eastAsia="pl-PL"/>
                 <w14:ligatures w14:val="none"/>
               </w:rPr>
             </w:pPr>
@@ -398,6 +397,7 @@
                 <w:rFonts w:ascii="Calibri" w:eastAsia="Times New Roman" w:hAnsi="Calibri" w:cs="Calibri"/>
                 <w:color w:val="000000"/>
                 <w:kern w:val="0"/>
+                <w:lang w:val="pl-PL" w:eastAsia="pl-PL"/>
                 <w14:ligatures w14:val="none"/>
               </w:rPr>
               <w:t>u(tśr), s</w:t>
@@ -407,12 +407,12 @@
       </w:tr>
       <w:tr>
         <w:trPr>
-          <w:trHeight w:val="290"/>
+          <w:trHeight w:val="300"/>
           <w:jc w:val="center"/>
         </w:trPr>
         <w:tc>
           <w:tcPr>
-            <w:tcW w:w="300" w:type="dxa"/>
+            <w:tcW w:w="347" w:type="dxa"/>
             <w:tcBorders>
               <w:top w:val="nil"/>
               <w:left w:val="single" w:sz="4" w:space="0" w:color="auto"/>
@@ -432,6 +432,7 @@
                 <w:rFonts w:ascii="Calibri" w:eastAsia="Times New Roman" w:hAnsi="Calibri" w:cs="Calibri"/>
                 <w:color w:val="000000"/>
                 <w:kern w:val="0"/>
+                <w:lang w:val="pl-PL" w:eastAsia="pl-PL"/>
                 <w14:ligatures w14:val="none"/>
               </w:rPr>
             </w:pPr>
@@ -440,6 +441,7 @@
                 <w:rFonts w:ascii="Calibri" w:eastAsia="Times New Roman" w:hAnsi="Calibri" w:cs="Calibri"/>
                 <w:color w:val="000000"/>
                 <w:kern w:val="0"/>
+                <w:lang w:val="pl-PL" w:eastAsia="pl-PL"/>
                 <w14:ligatures w14:val="none"/>
               </w:rPr>
               <w:t>1</w:t>
@@ -448,7 +450,7 @@
         </w:tc>
         <w:tc>
           <w:tcPr>
-            <w:tcW w:w="940" w:type="dxa"/>
+            <w:tcW w:w="998" w:type="dxa"/>
             <w:tcBorders>
               <w:top w:val="nil"/>
               <w:left w:val="nil"/>
@@ -468,6 +470,7 @@
                 <w:rFonts w:ascii="Calibri" w:eastAsia="Times New Roman" w:hAnsi="Calibri" w:cs="Calibri"/>
                 <w:color w:val="000000"/>
                 <w:kern w:val="0"/>
+                <w:lang w:val="pl-PL" w:eastAsia="pl-PL"/>
                 <w14:ligatures w14:val="none"/>
               </w:rPr>
             </w:pPr>
@@ -476,6 +479,7 @@
                 <w:rFonts w:ascii="Calibri" w:eastAsia="Times New Roman" w:hAnsi="Calibri" w:cs="Calibri"/>
                 <w:color w:val="000000"/>
                 <w:kern w:val="0"/>
+                <w:lang w:val="pl-PL" w:eastAsia="pl-PL"/>
                 <w14:ligatures w14:val="none"/>
               </w:rPr>
               <w:t>21,00(28)</w:t>
@@ -484,7 +488,7 @@
         </w:tc>
         <w:tc>
           <w:tcPr>
-            <w:tcW w:w="1060" w:type="dxa"/>
+            <w:tcW w:w="1000" w:type="dxa"/>
             <w:tcBorders>
               <w:top w:val="nil"/>
               <w:left w:val="nil"/>
@@ -504,6 +508,7 @@
                 <w:rFonts w:ascii="Calibri" w:eastAsia="Times New Roman" w:hAnsi="Calibri" w:cs="Calibri"/>
                 <w:color w:val="000000"/>
                 <w:kern w:val="0"/>
+                <w:lang w:val="pl-PL" w:eastAsia="pl-PL"/>
                 <w14:ligatures w14:val="none"/>
               </w:rPr>
             </w:pPr>
@@ -512,15 +517,17 @@
                 <w:rFonts w:ascii="Calibri" w:eastAsia="Times New Roman" w:hAnsi="Calibri" w:cs="Calibri"/>
                 <w:color w:val="000000"/>
                 <w:kern w:val="0"/>
-                <w14:ligatures w14:val="none"/>
-              </w:rPr>
-              <w:t>130,64(6</w:t>
-            </w:r>
-            <w:r>
-              <w:rPr>
-                <w:rFonts w:ascii="Calibri" w:eastAsia="Times New Roman" w:hAnsi="Calibri" w:cs="Calibri"/>
-                <w:color w:val="000000"/>
-                <w:kern w:val="0"/>
+                <w:lang w:val="pl-PL" w:eastAsia="pl-PL"/>
+                <w14:ligatures w14:val="none"/>
+              </w:rPr>
+              <w:t>130,6(1</w:t>
+            </w:r>
+            <w:r>
+              <w:rPr>
+                <w:rFonts w:ascii="Calibri" w:eastAsia="Times New Roman" w:hAnsi="Calibri" w:cs="Calibri"/>
+                <w:color w:val="000000"/>
+                <w:kern w:val="0"/>
+                <w:lang w:val="pl-PL" w:eastAsia="pl-PL"/>
                 <w14:ligatures w14:val="none"/>
               </w:rPr>
               <w:t>3</w:t>
@@ -530,6 +537,7 @@
                 <w:rFonts w:ascii="Calibri" w:eastAsia="Times New Roman" w:hAnsi="Calibri" w:cs="Calibri"/>
                 <w:color w:val="000000"/>
                 <w:kern w:val="0"/>
+                <w:lang w:val="pl-PL" w:eastAsia="pl-PL"/>
                 <w14:ligatures w14:val="none"/>
               </w:rPr>
               <w:t>)</w:t>
@@ -538,7 +546,7 @@
         </w:tc>
         <w:tc>
           <w:tcPr>
-            <w:tcW w:w="900" w:type="dxa"/>
+            <w:tcW w:w="1052" w:type="dxa"/>
             <w:tcBorders>
               <w:top w:val="nil"/>
               <w:left w:val="nil"/>
@@ -558,6 +566,7 @@
                 <w:rFonts w:ascii="Calibri" w:eastAsia="Times New Roman" w:hAnsi="Calibri" w:cs="Calibri"/>
                 <w:color w:val="000000"/>
                 <w:kern w:val="0"/>
+                <w:lang w:val="pl-PL" w:eastAsia="pl-PL"/>
                 <w14:ligatures w14:val="none"/>
               </w:rPr>
             </w:pPr>
@@ -566,6 +575,7 @@
                 <w:rFonts w:ascii="Calibri" w:eastAsia="Times New Roman" w:hAnsi="Calibri" w:cs="Calibri"/>
                 <w:color w:val="000000"/>
                 <w:kern w:val="0"/>
+                <w:lang w:val="pl-PL" w:eastAsia="pl-PL"/>
                 <w14:ligatures w14:val="none"/>
               </w:rPr>
               <w:t>0,56</w:t>
@@ -574,7 +584,7 @@
         </w:tc>
         <w:tc>
           <w:tcPr>
-            <w:tcW w:w="780" w:type="dxa"/>
+            <w:tcW w:w="851" w:type="dxa"/>
             <w:tcBorders>
               <w:top w:val="nil"/>
               <w:left w:val="nil"/>
@@ -594,6 +604,7 @@
                 <w:rFonts w:ascii="Calibri" w:eastAsia="Times New Roman" w:hAnsi="Calibri" w:cs="Calibri"/>
                 <w:color w:val="000000"/>
                 <w:kern w:val="0"/>
+                <w:lang w:val="pl-PL" w:eastAsia="pl-PL"/>
                 <w14:ligatures w14:val="none"/>
               </w:rPr>
             </w:pPr>
@@ -602,21 +613,22 @@
                 <w:rFonts w:ascii="Calibri" w:eastAsia="Times New Roman" w:hAnsi="Calibri" w:cs="Calibri"/>
                 <w:color w:val="000000"/>
                 <w:kern w:val="0"/>
-                <w14:ligatures w14:val="none"/>
-              </w:rPr>
-              <w:t>0,63</w:t>
+                <w:lang w:val="pl-PL" w:eastAsia="pl-PL"/>
+                <w14:ligatures w14:val="none"/>
+              </w:rPr>
+              <w:t>1,3</w:t>
             </w:r>
           </w:p>
         </w:tc>
       </w:tr>
       <w:tr>
         <w:trPr>
-          <w:trHeight w:val="290"/>
+          <w:trHeight w:val="300"/>
           <w:jc w:val="center"/>
         </w:trPr>
         <w:tc>
           <w:tcPr>
-            <w:tcW w:w="300" w:type="dxa"/>
+            <w:tcW w:w="347" w:type="dxa"/>
             <w:tcBorders>
               <w:top w:val="nil"/>
               <w:left w:val="single" w:sz="4" w:space="0" w:color="auto"/>
@@ -636,6 +648,7 @@
                 <w:rFonts w:ascii="Calibri" w:eastAsia="Times New Roman" w:hAnsi="Calibri" w:cs="Calibri"/>
                 <w:color w:val="000000"/>
                 <w:kern w:val="0"/>
+                <w:lang w:val="pl-PL" w:eastAsia="pl-PL"/>
                 <w14:ligatures w14:val="none"/>
               </w:rPr>
             </w:pPr>
@@ -644,6 +657,7 @@
                 <w:rFonts w:ascii="Calibri" w:eastAsia="Times New Roman" w:hAnsi="Calibri" w:cs="Calibri"/>
                 <w:color w:val="000000"/>
                 <w:kern w:val="0"/>
+                <w:lang w:val="pl-PL" w:eastAsia="pl-PL"/>
                 <w14:ligatures w14:val="none"/>
               </w:rPr>
               <w:t>2</w:t>
@@ -652,7 +666,7 @@
         </w:tc>
         <w:tc>
           <w:tcPr>
-            <w:tcW w:w="940" w:type="dxa"/>
+            <w:tcW w:w="998" w:type="dxa"/>
             <w:tcBorders>
               <w:top w:val="nil"/>
               <w:left w:val="nil"/>
@@ -672,6 +686,7 @@
                 <w:rFonts w:ascii="Calibri" w:eastAsia="Times New Roman" w:hAnsi="Calibri" w:cs="Calibri"/>
                 <w:color w:val="000000"/>
                 <w:kern w:val="0"/>
+                <w:lang w:val="pl-PL" w:eastAsia="pl-PL"/>
                 <w14:ligatures w14:val="none"/>
               </w:rPr>
             </w:pPr>
@@ -680,6 +695,7 @@
                 <w:rFonts w:ascii="Calibri" w:eastAsia="Times New Roman" w:hAnsi="Calibri" w:cs="Calibri"/>
                 <w:color w:val="000000"/>
                 <w:kern w:val="0"/>
+                <w:lang w:val="pl-PL" w:eastAsia="pl-PL"/>
                 <w14:ligatures w14:val="none"/>
               </w:rPr>
               <w:t>29,00(28)</w:t>
@@ -688,7 +704,7 @@
         </w:tc>
         <w:tc>
           <w:tcPr>
-            <w:tcW w:w="1060" w:type="dxa"/>
+            <w:tcW w:w="1000" w:type="dxa"/>
             <w:tcBorders>
               <w:top w:val="nil"/>
               <w:left w:val="nil"/>
@@ -708,6 +724,7 @@
                 <w:rFonts w:ascii="Calibri" w:eastAsia="Times New Roman" w:hAnsi="Calibri" w:cs="Calibri"/>
                 <w:color w:val="000000"/>
                 <w:kern w:val="0"/>
+                <w:lang w:val="pl-PL" w:eastAsia="pl-PL"/>
                 <w14:ligatures w14:val="none"/>
               </w:rPr>
             </w:pPr>
@@ -716,15 +733,36 @@
                 <w:rFonts w:ascii="Calibri" w:eastAsia="Times New Roman" w:hAnsi="Calibri" w:cs="Calibri"/>
                 <w:color w:val="000000"/>
                 <w:kern w:val="0"/>
-                <w14:ligatures w14:val="none"/>
-              </w:rPr>
-              <w:t>85,35(33)</w:t>
+                <w:lang w:val="pl-PL" w:eastAsia="pl-PL"/>
+                <w14:ligatures w14:val="none"/>
+              </w:rPr>
+              <w:t>85,4(1</w:t>
+            </w:r>
+            <w:r>
+              <w:rPr>
+                <w:rFonts w:ascii="Calibri" w:eastAsia="Times New Roman" w:hAnsi="Calibri" w:cs="Calibri"/>
+                <w:color w:val="000000"/>
+                <w:kern w:val="0"/>
+                <w:lang w:val="pl-PL" w:eastAsia="pl-PL"/>
+                <w14:ligatures w14:val="none"/>
+              </w:rPr>
+              <w:t>2</w:t>
+            </w:r>
+            <w:r>
+              <w:rPr>
+                <w:rFonts w:ascii="Calibri" w:eastAsia="Times New Roman" w:hAnsi="Calibri" w:cs="Calibri"/>
+                <w:color w:val="000000"/>
+                <w:kern w:val="0"/>
+                <w:lang w:val="pl-PL" w:eastAsia="pl-PL"/>
+                <w14:ligatures w14:val="none"/>
+              </w:rPr>
+              <w:t>)</w:t>
             </w:r>
           </w:p>
         </w:tc>
         <w:tc>
           <w:tcPr>
-            <w:tcW w:w="900" w:type="dxa"/>
+            <w:tcW w:w="1052" w:type="dxa"/>
             <w:tcBorders>
               <w:top w:val="nil"/>
               <w:left w:val="nil"/>
@@ -744,6 +782,7 @@
                 <w:rFonts w:ascii="Calibri" w:eastAsia="Times New Roman" w:hAnsi="Calibri" w:cs="Calibri"/>
                 <w:color w:val="000000"/>
                 <w:kern w:val="0"/>
+                <w:lang w:val="pl-PL" w:eastAsia="pl-PL"/>
                 <w14:ligatures w14:val="none"/>
               </w:rPr>
             </w:pPr>
@@ -752,6 +791,7 @@
                 <w:rFonts w:ascii="Calibri" w:eastAsia="Times New Roman" w:hAnsi="Calibri" w:cs="Calibri"/>
                 <w:color w:val="000000"/>
                 <w:kern w:val="0"/>
+                <w:lang w:val="pl-PL" w:eastAsia="pl-PL"/>
                 <w14:ligatures w14:val="none"/>
               </w:rPr>
               <w:t>0,17</w:t>
@@ -760,7 +800,7 @@
         </w:tc>
         <w:tc>
           <w:tcPr>
-            <w:tcW w:w="780" w:type="dxa"/>
+            <w:tcW w:w="851" w:type="dxa"/>
             <w:tcBorders>
               <w:top w:val="nil"/>
               <w:left w:val="nil"/>
@@ -780,6 +820,7 @@
                 <w:rFonts w:ascii="Calibri" w:eastAsia="Times New Roman" w:hAnsi="Calibri" w:cs="Calibri"/>
                 <w:color w:val="000000"/>
                 <w:kern w:val="0"/>
+                <w:lang w:val="pl-PL" w:eastAsia="pl-PL"/>
                 <w14:ligatures w14:val="none"/>
               </w:rPr>
             </w:pPr>
@@ -788,21 +829,22 @@
                 <w:rFonts w:ascii="Calibri" w:eastAsia="Times New Roman" w:hAnsi="Calibri" w:cs="Calibri"/>
                 <w:color w:val="000000"/>
                 <w:kern w:val="0"/>
-                <w14:ligatures w14:val="none"/>
-              </w:rPr>
-              <w:t>0,33</w:t>
+                <w:lang w:val="pl-PL" w:eastAsia="pl-PL"/>
+                <w14:ligatures w14:val="none"/>
+              </w:rPr>
+              <w:t>1,2</w:t>
             </w:r>
           </w:p>
         </w:tc>
       </w:tr>
       <w:tr>
         <w:trPr>
-          <w:trHeight w:val="290"/>
+          <w:trHeight w:val="300"/>
           <w:jc w:val="center"/>
         </w:trPr>
         <w:tc>
           <w:tcPr>
-            <w:tcW w:w="300" w:type="dxa"/>
+            <w:tcW w:w="347" w:type="dxa"/>
             <w:tcBorders>
               <w:top w:val="nil"/>
               <w:left w:val="single" w:sz="4" w:space="0" w:color="auto"/>
@@ -822,6 +864,7 @@
                 <w:rFonts w:ascii="Calibri" w:eastAsia="Times New Roman" w:hAnsi="Calibri" w:cs="Calibri"/>
                 <w:color w:val="000000"/>
                 <w:kern w:val="0"/>
+                <w:lang w:val="pl-PL" w:eastAsia="pl-PL"/>
                 <w14:ligatures w14:val="none"/>
               </w:rPr>
             </w:pPr>
@@ -830,6 +873,7 @@
                 <w:rFonts w:ascii="Calibri" w:eastAsia="Times New Roman" w:hAnsi="Calibri" w:cs="Calibri"/>
                 <w:color w:val="000000"/>
                 <w:kern w:val="0"/>
+                <w:lang w:val="pl-PL" w:eastAsia="pl-PL"/>
                 <w14:ligatures w14:val="none"/>
               </w:rPr>
               <w:t>3</w:t>
@@ -838,7 +882,7 @@
         </w:tc>
         <w:tc>
           <w:tcPr>
-            <w:tcW w:w="940" w:type="dxa"/>
+            <w:tcW w:w="998" w:type="dxa"/>
             <w:tcBorders>
               <w:top w:val="nil"/>
               <w:left w:val="nil"/>
@@ -858,6 +902,7 @@
                 <w:rFonts w:ascii="Calibri" w:eastAsia="Times New Roman" w:hAnsi="Calibri" w:cs="Calibri"/>
                 <w:color w:val="000000"/>
                 <w:kern w:val="0"/>
+                <w:lang w:val="pl-PL" w:eastAsia="pl-PL"/>
                 <w14:ligatures w14:val="none"/>
               </w:rPr>
             </w:pPr>
@@ -866,6 +911,7 @@
                 <w:rFonts w:ascii="Calibri" w:eastAsia="Times New Roman" w:hAnsi="Calibri" w:cs="Calibri"/>
                 <w:color w:val="000000"/>
                 <w:kern w:val="0"/>
+                <w:lang w:val="pl-PL" w:eastAsia="pl-PL"/>
                 <w14:ligatures w14:val="none"/>
               </w:rPr>
               <w:t>37,00(28)</w:t>
@@ -874,7 +920,7 @@
         </w:tc>
         <w:tc>
           <w:tcPr>
-            <w:tcW w:w="1060" w:type="dxa"/>
+            <w:tcW w:w="1000" w:type="dxa"/>
             <w:tcBorders>
               <w:top w:val="nil"/>
               <w:left w:val="nil"/>
@@ -894,6 +940,7 @@
                 <w:rFonts w:ascii="Calibri" w:eastAsia="Times New Roman" w:hAnsi="Calibri" w:cs="Calibri"/>
                 <w:color w:val="000000"/>
                 <w:kern w:val="0"/>
+                <w:lang w:val="pl-PL" w:eastAsia="pl-PL"/>
                 <w14:ligatures w14:val="none"/>
               </w:rPr>
             </w:pPr>
@@ -902,33 +949,16 @@
                 <w:rFonts w:ascii="Calibri" w:eastAsia="Times New Roman" w:hAnsi="Calibri" w:cs="Calibri"/>
                 <w:color w:val="000000"/>
                 <w:kern w:val="0"/>
-                <w14:ligatures w14:val="none"/>
-              </w:rPr>
-              <w:t>54,89(5</w:t>
-            </w:r>
-            <w:r>
-              <w:rPr>
-                <w:rFonts w:ascii="Calibri" w:eastAsia="Times New Roman" w:hAnsi="Calibri" w:cs="Calibri"/>
-                <w:color w:val="000000"/>
-                <w:kern w:val="0"/>
-                <w14:ligatures w14:val="none"/>
-              </w:rPr>
-              <w:t>2</w:t>
-            </w:r>
-            <w:r>
-              <w:rPr>
-                <w:rFonts w:ascii="Calibri" w:eastAsia="Times New Roman" w:hAnsi="Calibri" w:cs="Calibri"/>
-                <w:color w:val="000000"/>
-                <w:kern w:val="0"/>
-                <w14:ligatures w14:val="none"/>
-              </w:rPr>
-              <w:t>)</w:t>
+                <w:lang w:val="pl-PL" w:eastAsia="pl-PL"/>
+                <w14:ligatures w14:val="none"/>
+              </w:rPr>
+              <w:t>54,9(12)</w:t>
             </w:r>
           </w:p>
         </w:tc>
         <w:tc>
           <w:tcPr>
-            <w:tcW w:w="900" w:type="dxa"/>
+            <w:tcW w:w="1052" w:type="dxa"/>
             <w:tcBorders>
               <w:top w:val="nil"/>
               <w:left w:val="nil"/>
@@ -948,6 +978,7 @@
                 <w:rFonts w:ascii="Calibri" w:eastAsia="Times New Roman" w:hAnsi="Calibri" w:cs="Calibri"/>
                 <w:color w:val="000000"/>
                 <w:kern w:val="0"/>
+                <w:lang w:val="pl-PL" w:eastAsia="pl-PL"/>
                 <w14:ligatures w14:val="none"/>
               </w:rPr>
             </w:pPr>
@@ -956,6 +987,7 @@
                 <w:rFonts w:ascii="Calibri" w:eastAsia="Times New Roman" w:hAnsi="Calibri" w:cs="Calibri"/>
                 <w:color w:val="000000"/>
                 <w:kern w:val="0"/>
+                <w:lang w:val="pl-PL" w:eastAsia="pl-PL"/>
                 <w14:ligatures w14:val="none"/>
               </w:rPr>
               <w:t>0,43</w:t>
@@ -964,7 +996,7 @@
         </w:tc>
         <w:tc>
           <w:tcPr>
-            <w:tcW w:w="780" w:type="dxa"/>
+            <w:tcW w:w="851" w:type="dxa"/>
             <w:tcBorders>
               <w:top w:val="nil"/>
               <w:left w:val="nil"/>
@@ -984,6 +1016,7 @@
                 <w:rFonts w:ascii="Calibri" w:eastAsia="Times New Roman" w:hAnsi="Calibri" w:cs="Calibri"/>
                 <w:color w:val="000000"/>
                 <w:kern w:val="0"/>
+                <w:lang w:val="pl-PL" w:eastAsia="pl-PL"/>
                 <w14:ligatures w14:val="none"/>
               </w:rPr>
             </w:pPr>
@@ -992,21 +1025,22 @@
                 <w:rFonts w:ascii="Calibri" w:eastAsia="Times New Roman" w:hAnsi="Calibri" w:cs="Calibri"/>
                 <w:color w:val="000000"/>
                 <w:kern w:val="0"/>
-                <w14:ligatures w14:val="none"/>
-              </w:rPr>
-              <w:t>0,52</w:t>
+                <w:lang w:val="pl-PL" w:eastAsia="pl-PL"/>
+                <w14:ligatures w14:val="none"/>
+              </w:rPr>
+              <w:t>1,2</w:t>
             </w:r>
           </w:p>
         </w:tc>
       </w:tr>
       <w:tr>
         <w:trPr>
-          <w:trHeight w:val="290"/>
+          <w:trHeight w:val="300"/>
           <w:jc w:val="center"/>
         </w:trPr>
         <w:tc>
           <w:tcPr>
-            <w:tcW w:w="300" w:type="dxa"/>
+            <w:tcW w:w="347" w:type="dxa"/>
             <w:tcBorders>
               <w:top w:val="nil"/>
               <w:left w:val="single" w:sz="4" w:space="0" w:color="auto"/>
@@ -1026,6 +1060,7 @@
                 <w:rFonts w:ascii="Calibri" w:eastAsia="Times New Roman" w:hAnsi="Calibri" w:cs="Calibri"/>
                 <w:color w:val="000000"/>
                 <w:kern w:val="0"/>
+                <w:lang w:val="pl-PL" w:eastAsia="pl-PL"/>
                 <w14:ligatures w14:val="none"/>
               </w:rPr>
             </w:pPr>
@@ -1034,6 +1069,7 @@
                 <w:rFonts w:ascii="Calibri" w:eastAsia="Times New Roman" w:hAnsi="Calibri" w:cs="Calibri"/>
                 <w:color w:val="000000"/>
                 <w:kern w:val="0"/>
+                <w:lang w:val="pl-PL" w:eastAsia="pl-PL"/>
                 <w14:ligatures w14:val="none"/>
               </w:rPr>
               <w:t>4</w:t>
@@ -1042,7 +1078,7 @@
         </w:tc>
         <w:tc>
           <w:tcPr>
-            <w:tcW w:w="940" w:type="dxa"/>
+            <w:tcW w:w="998" w:type="dxa"/>
             <w:tcBorders>
               <w:top w:val="nil"/>
               <w:left w:val="nil"/>
@@ -1062,6 +1098,7 @@
                 <w:rFonts w:ascii="Calibri" w:eastAsia="Times New Roman" w:hAnsi="Calibri" w:cs="Calibri"/>
                 <w:color w:val="000000"/>
                 <w:kern w:val="0"/>
+                <w:lang w:val="pl-PL" w:eastAsia="pl-PL"/>
                 <w14:ligatures w14:val="none"/>
               </w:rPr>
             </w:pPr>
@@ -1070,6 +1107,7 @@
                 <w:rFonts w:ascii="Calibri" w:eastAsia="Times New Roman" w:hAnsi="Calibri" w:cs="Calibri"/>
                 <w:color w:val="000000"/>
                 <w:kern w:val="0"/>
+                <w:lang w:val="pl-PL" w:eastAsia="pl-PL"/>
                 <w14:ligatures w14:val="none"/>
               </w:rPr>
               <w:t>42,00(28)</w:t>
@@ -1078,7 +1116,7 @@
         </w:tc>
         <w:tc>
           <w:tcPr>
-            <w:tcW w:w="1060" w:type="dxa"/>
+            <w:tcW w:w="1000" w:type="dxa"/>
             <w:tcBorders>
               <w:top w:val="nil"/>
               <w:left w:val="nil"/>
@@ -1098,6 +1136,7 @@
                 <w:rFonts w:ascii="Calibri" w:eastAsia="Times New Roman" w:hAnsi="Calibri" w:cs="Calibri"/>
                 <w:color w:val="000000"/>
                 <w:kern w:val="0"/>
+                <w:lang w:val="pl-PL" w:eastAsia="pl-PL"/>
                 <w14:ligatures w14:val="none"/>
               </w:rPr>
             </w:pPr>
@@ -1106,15 +1145,16 @@
                 <w:rFonts w:ascii="Calibri" w:eastAsia="Times New Roman" w:hAnsi="Calibri" w:cs="Calibri"/>
                 <w:color w:val="000000"/>
                 <w:kern w:val="0"/>
-                <w14:ligatures w14:val="none"/>
-              </w:rPr>
-              <w:t>45,05(84)</w:t>
+                <w:lang w:val="pl-PL" w:eastAsia="pl-PL"/>
+                <w14:ligatures w14:val="none"/>
+              </w:rPr>
+              <w:t>45,1(14)</w:t>
             </w:r>
           </w:p>
         </w:tc>
         <w:tc>
           <w:tcPr>
-            <w:tcW w:w="900" w:type="dxa"/>
+            <w:tcW w:w="1052" w:type="dxa"/>
             <w:tcBorders>
               <w:top w:val="nil"/>
               <w:left w:val="nil"/>
@@ -1134,6 +1174,7 @@
                 <w:rFonts w:ascii="Calibri" w:eastAsia="Times New Roman" w:hAnsi="Calibri" w:cs="Calibri"/>
                 <w:color w:val="000000"/>
                 <w:kern w:val="0"/>
+                <w:lang w:val="pl-PL" w:eastAsia="pl-PL"/>
                 <w14:ligatures w14:val="none"/>
               </w:rPr>
             </w:pPr>
@@ -1142,6 +1183,7 @@
                 <w:rFonts w:ascii="Calibri" w:eastAsia="Times New Roman" w:hAnsi="Calibri" w:cs="Calibri"/>
                 <w:color w:val="000000"/>
                 <w:kern w:val="0"/>
+                <w:lang w:val="pl-PL" w:eastAsia="pl-PL"/>
                 <w14:ligatures w14:val="none"/>
               </w:rPr>
               <w:t>0,79</w:t>
@@ -1150,7 +1192,7 @@
         </w:tc>
         <w:tc>
           <w:tcPr>
-            <w:tcW w:w="780" w:type="dxa"/>
+            <w:tcW w:w="851" w:type="dxa"/>
             <w:tcBorders>
               <w:top w:val="nil"/>
               <w:left w:val="nil"/>
@@ -1170,6 +1212,7 @@
                 <w:rFonts w:ascii="Calibri" w:eastAsia="Times New Roman" w:hAnsi="Calibri" w:cs="Calibri"/>
                 <w:color w:val="000000"/>
                 <w:kern w:val="0"/>
+                <w:lang w:val="pl-PL" w:eastAsia="pl-PL"/>
                 <w14:ligatures w14:val="none"/>
               </w:rPr>
             </w:pPr>
@@ -1178,21 +1221,22 @@
                 <w:rFonts w:ascii="Calibri" w:eastAsia="Times New Roman" w:hAnsi="Calibri" w:cs="Calibri"/>
                 <w:color w:val="000000"/>
                 <w:kern w:val="0"/>
-                <w14:ligatures w14:val="none"/>
-              </w:rPr>
-              <w:t>0,84</w:t>
+                <w:lang w:val="pl-PL" w:eastAsia="pl-PL"/>
+                <w14:ligatures w14:val="none"/>
+              </w:rPr>
+              <w:t>1,4</w:t>
             </w:r>
           </w:p>
         </w:tc>
       </w:tr>
       <w:tr>
         <w:trPr>
-          <w:trHeight w:val="290"/>
+          <w:trHeight w:val="300"/>
           <w:jc w:val="center"/>
         </w:trPr>
         <w:tc>
           <w:tcPr>
-            <w:tcW w:w="300" w:type="dxa"/>
+            <w:tcW w:w="347" w:type="dxa"/>
             <w:tcBorders>
               <w:top w:val="nil"/>
               <w:left w:val="single" w:sz="4" w:space="0" w:color="auto"/>
@@ -1212,6 +1256,7 @@
                 <w:rFonts w:ascii="Calibri" w:eastAsia="Times New Roman" w:hAnsi="Calibri" w:cs="Calibri"/>
                 <w:color w:val="000000"/>
                 <w:kern w:val="0"/>
+                <w:lang w:val="pl-PL" w:eastAsia="pl-PL"/>
                 <w14:ligatures w14:val="none"/>
               </w:rPr>
             </w:pPr>
@@ -1220,6 +1265,7 @@
                 <w:rFonts w:ascii="Calibri" w:eastAsia="Times New Roman" w:hAnsi="Calibri" w:cs="Calibri"/>
                 <w:color w:val="000000"/>
                 <w:kern w:val="0"/>
+                <w:lang w:val="pl-PL" w:eastAsia="pl-PL"/>
                 <w14:ligatures w14:val="none"/>
               </w:rPr>
               <w:t>5</w:t>
@@ -1228,7 +1274,7 @@
         </w:tc>
         <w:tc>
           <w:tcPr>
-            <w:tcW w:w="940" w:type="dxa"/>
+            <w:tcW w:w="998" w:type="dxa"/>
             <w:tcBorders>
               <w:top w:val="nil"/>
               <w:left w:val="nil"/>
@@ -1248,6 +1294,7 @@
                 <w:rFonts w:ascii="Calibri" w:eastAsia="Times New Roman" w:hAnsi="Calibri" w:cs="Calibri"/>
                 <w:color w:val="000000"/>
                 <w:kern w:val="0"/>
+                <w:lang w:val="pl-PL" w:eastAsia="pl-PL"/>
                 <w14:ligatures w14:val="none"/>
               </w:rPr>
             </w:pPr>
@@ -1256,6 +1303,7 @@
                 <w:rFonts w:ascii="Calibri" w:eastAsia="Times New Roman" w:hAnsi="Calibri" w:cs="Calibri"/>
                 <w:color w:val="000000"/>
                 <w:kern w:val="0"/>
+                <w:lang w:val="pl-PL" w:eastAsia="pl-PL"/>
                 <w14:ligatures w14:val="none"/>
               </w:rPr>
               <w:t>47,00(28)</w:t>
@@ -1264,7 +1312,7 @@
         </w:tc>
         <w:tc>
           <w:tcPr>
-            <w:tcW w:w="1060" w:type="dxa"/>
+            <w:tcW w:w="1000" w:type="dxa"/>
             <w:tcBorders>
               <w:top w:val="nil"/>
               <w:left w:val="nil"/>
@@ -1284,6 +1332,7 @@
                 <w:rFonts w:ascii="Calibri" w:eastAsia="Times New Roman" w:hAnsi="Calibri" w:cs="Calibri"/>
                 <w:color w:val="000000"/>
                 <w:kern w:val="0"/>
+                <w:lang w:val="pl-PL" w:eastAsia="pl-PL"/>
                 <w14:ligatures w14:val="none"/>
               </w:rPr>
             </w:pPr>
@@ -1292,24 +1341,27 @@
                 <w:rFonts w:ascii="Calibri" w:eastAsia="Times New Roman" w:hAnsi="Calibri" w:cs="Calibri"/>
                 <w:color w:val="000000"/>
                 <w:kern w:val="0"/>
-                <w14:ligatures w14:val="none"/>
-              </w:rPr>
-              <w:t>33,64(7</w:t>
-            </w:r>
-            <w:r>
-              <w:rPr>
-                <w:rFonts w:ascii="Calibri" w:eastAsia="Times New Roman" w:hAnsi="Calibri" w:cs="Calibri"/>
-                <w:color w:val="000000"/>
-                <w:kern w:val="0"/>
-                <w14:ligatures w14:val="none"/>
-              </w:rPr>
-              <w:t>6</w:t>
-            </w:r>
-            <w:r>
-              <w:rPr>
-                <w:rFonts w:ascii="Calibri" w:eastAsia="Times New Roman" w:hAnsi="Calibri" w:cs="Calibri"/>
-                <w:color w:val="000000"/>
-                <w:kern w:val="0"/>
+                <w:lang w:val="pl-PL" w:eastAsia="pl-PL"/>
+                <w14:ligatures w14:val="none"/>
+              </w:rPr>
+              <w:t>33,6(1</w:t>
+            </w:r>
+            <w:r>
+              <w:rPr>
+                <w:rFonts w:ascii="Calibri" w:eastAsia="Times New Roman" w:hAnsi="Calibri" w:cs="Calibri"/>
+                <w:color w:val="000000"/>
+                <w:kern w:val="0"/>
+                <w:lang w:val="pl-PL" w:eastAsia="pl-PL"/>
+                <w14:ligatures w14:val="none"/>
+              </w:rPr>
+              <w:t>4</w:t>
+            </w:r>
+            <w:r>
+              <w:rPr>
+                <w:rFonts w:ascii="Calibri" w:eastAsia="Times New Roman" w:hAnsi="Calibri" w:cs="Calibri"/>
+                <w:color w:val="000000"/>
+                <w:kern w:val="0"/>
+                <w:lang w:val="pl-PL" w:eastAsia="pl-PL"/>
                 <w14:ligatures w14:val="none"/>
               </w:rPr>
               <w:t>)</w:t>
@@ -1318,7 +1370,7 @@
         </w:tc>
         <w:tc>
           <w:tcPr>
-            <w:tcW w:w="900" w:type="dxa"/>
+            <w:tcW w:w="1052" w:type="dxa"/>
             <w:tcBorders>
               <w:top w:val="nil"/>
               <w:left w:val="nil"/>
@@ -1338,6 +1390,7 @@
                 <w:rFonts w:ascii="Calibri" w:eastAsia="Times New Roman" w:hAnsi="Calibri" w:cs="Calibri"/>
                 <w:color w:val="000000"/>
                 <w:kern w:val="0"/>
+                <w:lang w:val="pl-PL" w:eastAsia="pl-PL"/>
                 <w14:ligatures w14:val="none"/>
               </w:rPr>
             </w:pPr>
@@ -1346,6 +1399,7 @@
                 <w:rFonts w:ascii="Calibri" w:eastAsia="Times New Roman" w:hAnsi="Calibri" w:cs="Calibri"/>
                 <w:color w:val="000000"/>
                 <w:kern w:val="0"/>
+                <w:lang w:val="pl-PL" w:eastAsia="pl-PL"/>
                 <w14:ligatures w14:val="none"/>
               </w:rPr>
               <w:t>0,70</w:t>
@@ -1354,7 +1408,7 @@
         </w:tc>
         <w:tc>
           <w:tcPr>
-            <w:tcW w:w="780" w:type="dxa"/>
+            <w:tcW w:w="851" w:type="dxa"/>
             <w:tcBorders>
               <w:top w:val="nil"/>
               <w:left w:val="nil"/>
@@ -1374,6 +1428,7 @@
                 <w:rFonts w:ascii="Calibri" w:eastAsia="Times New Roman" w:hAnsi="Calibri" w:cs="Calibri"/>
                 <w:color w:val="000000"/>
                 <w:kern w:val="0"/>
+                <w:lang w:val="pl-PL" w:eastAsia="pl-PL"/>
                 <w14:ligatures w14:val="none"/>
               </w:rPr>
             </w:pPr>
@@ -1382,9 +1437,10 @@
                 <w:rFonts w:ascii="Calibri" w:eastAsia="Times New Roman" w:hAnsi="Calibri" w:cs="Calibri"/>
                 <w:color w:val="000000"/>
                 <w:kern w:val="0"/>
-                <w14:ligatures w14:val="none"/>
-              </w:rPr>
-              <w:t>0,76</w:t>
+                <w:lang w:val="pl-PL" w:eastAsia="pl-PL"/>
+                <w14:ligatures w14:val="none"/>
+              </w:rPr>
+              <w:t>1,4</w:t>
             </w:r>
           </w:p>
         </w:tc>
@@ -1495,7 +1551,14 @@
               </w:rPr>
             </m:ctrlPr>
           </m:fPr>
-          <m:num/>
+          <m:num>
+            <m:r>
+              <w:rPr>
+                <w:rFonts w:ascii="Cambria Math" w:eastAsiaTheme="minorEastAsia" w:hAnsi="Cambria Math"/>
+              </w:rPr>
+              <m:t>2</m:t>
+            </m:r>
+          </m:num>
           <m:den>
             <m:rad>
               <m:radPr>
@@ -1958,7 +2021,13 @@
                       <w:rPr>
                         <w:rFonts w:ascii="Cambria Math" w:hAnsi="Cambria Math" w:cs="Arial"/>
                       </w:rPr>
-                      <m:t>xsr</m:t>
+                      <m:t>t</m:t>
+                    </m:r>
+                    <m:r>
+                      <w:rPr>
+                        <w:rFonts w:ascii="Cambria Math" w:hAnsi="Cambria Math" w:cs="Arial"/>
+                      </w:rPr>
+                      <m:t>sr</m:t>
                     </m:r>
                   </m:e>
                 </m:d>
@@ -2010,7 +2079,13 @@
                       <w:rPr>
                         <w:rFonts w:ascii="Cambria Math" w:hAnsi="Cambria Math" w:cs="Arial"/>
                       </w:rPr>
-                      <m:t>xsr</m:t>
+                      <m:t>t</m:t>
+                    </m:r>
+                    <m:r>
+                      <w:rPr>
+                        <w:rFonts w:ascii="Cambria Math" w:hAnsi="Cambria Math" w:cs="Arial"/>
+                      </w:rPr>
+                      <m:t>sr</m:t>
                     </m:r>
                   </m:e>
                 </m:d>
@@ -2052,38 +2127,67 @@
         <w:rPr>
           <w:lang w:val="pl-PL"/>
         </w:rPr>
-        <w:t>4,5</w:t>
+        <w:t>4</w:t>
       </w:r>
       <w:r>
         <w:rPr>
           <w:lang w:val="pl-PL"/>
         </w:rPr>
         <w:t>.</w:t>
+      </w:r>
+    </w:p>
+    <w:p>
+      <w:pPr>
+        <w:rPr>
+          <w:lang w:val="pl-PL"/>
+        </w:rPr>
+      </w:pPr>
+      <w:r>
+        <w:rPr>
+          <w:lang w:val="pl-PL"/>
+        </w:rPr>
+        <w:t>Aby obliczyć gęstość oleju parafinowego w danej temperaturze</w:t>
+      </w:r>
+      <w:r>
+        <w:rPr>
+          <w:lang w:val="pl-PL"/>
+        </w:rPr>
+        <w:t xml:space="preserve"> korzystając z podanych wartości</w:t>
+      </w:r>
+      <w:r>
+        <w:rPr>
+          <w:lang w:val="pl-PL"/>
+        </w:rPr>
+        <w:t xml:space="preserve">, uznaliśmy że zmienia się ona liniowo względem temperatury. </w:t>
       </w:r>
     </w:p>
     <w:tbl>
       <w:tblPr>
-        <w:tblW w:w="6140" w:type="dxa"/>
+        <w:tblW w:w="6620" w:type="dxa"/>
         <w:jc w:val="center"/>
+        <w:tblCellMar>
+          <w:left w:w="70" w:type="dxa"/>
+          <w:right w:w="70" w:type="dxa"/>
+        </w:tblCellMar>
         <w:tblLook w:val="04A0" w:firstRow="1" w:lastRow="0" w:firstColumn="1" w:lastColumn="0" w:noHBand="0" w:noVBand="1"/>
       </w:tblPr>
       <w:tblGrid>
-        <w:gridCol w:w="423"/>
-        <w:gridCol w:w="1074"/>
-        <w:gridCol w:w="1000"/>
-        <w:gridCol w:w="1185"/>
-        <w:gridCol w:w="780"/>
-        <w:gridCol w:w="1185"/>
-        <w:gridCol w:w="1000"/>
+        <w:gridCol w:w="347"/>
+        <w:gridCol w:w="998"/>
+        <w:gridCol w:w="1140"/>
+        <w:gridCol w:w="1060"/>
+        <w:gridCol w:w="820"/>
+        <w:gridCol w:w="1060"/>
+        <w:gridCol w:w="1260"/>
       </w:tblGrid>
       <w:tr>
         <w:trPr>
-          <w:trHeight w:val="290"/>
+          <w:trHeight w:val="300"/>
           <w:jc w:val="center"/>
         </w:trPr>
         <w:tc>
           <w:tcPr>
-            <w:tcW w:w="300" w:type="dxa"/>
+            <w:tcW w:w="320" w:type="dxa"/>
             <w:tcBorders>
               <w:top w:val="single" w:sz="4" w:space="0" w:color="auto"/>
               <w:left w:val="single" w:sz="4" w:space="0" w:color="auto"/>
@@ -2103,6 +2207,7 @@
                 <w:rFonts w:ascii="Calibri" w:eastAsia="Times New Roman" w:hAnsi="Calibri" w:cs="Calibri"/>
                 <w:color w:val="000000"/>
                 <w:kern w:val="0"/>
+                <w:lang w:val="pl-PL" w:eastAsia="pl-PL"/>
                 <w14:ligatures w14:val="none"/>
               </w:rPr>
             </w:pPr>
@@ -2111,6 +2216,7 @@
                 <w:rFonts w:ascii="Calibri" w:eastAsia="Times New Roman" w:hAnsi="Calibri" w:cs="Calibri"/>
                 <w:color w:val="000000"/>
                 <w:kern w:val="0"/>
+                <w:lang w:val="pl-PL" w:eastAsia="pl-PL"/>
                 <w14:ligatures w14:val="none"/>
               </w:rPr>
               <w:t>LP</w:t>
@@ -2119,7 +2225,7 @@
         </w:tc>
         <w:tc>
           <w:tcPr>
-            <w:tcW w:w="940" w:type="dxa"/>
+            <w:tcW w:w="960" w:type="dxa"/>
             <w:tcBorders>
               <w:top w:val="single" w:sz="4" w:space="0" w:color="auto"/>
               <w:left w:val="nil"/>
@@ -2139,6 +2245,7 @@
                 <w:rFonts w:ascii="Calibri" w:eastAsia="Times New Roman" w:hAnsi="Calibri" w:cs="Calibri"/>
                 <w:color w:val="000000"/>
                 <w:kern w:val="0"/>
+                <w:lang w:val="pl-PL" w:eastAsia="pl-PL"/>
                 <w14:ligatures w14:val="none"/>
               </w:rPr>
             </w:pPr>
@@ -2147,15 +2254,22 @@
                 <w:rFonts w:ascii="Calibri" w:eastAsia="Times New Roman" w:hAnsi="Calibri" w:cs="Calibri"/>
                 <w:color w:val="000000"/>
                 <w:kern w:val="0"/>
-                <w14:ligatures w14:val="none"/>
-              </w:rPr>
-              <w:t>T, C</w:t>
+                <w:lang w:val="pl-PL" w:eastAsia="pl-PL"/>
+                <w14:ligatures w14:val="none"/>
+              </w:rPr>
+              <w:t xml:space="preserve">T, </w:t>
+            </w:r>
+            <w:r>
+              <w:rPr>
+                <w:lang w:val="pl-PL"/>
+              </w:rPr>
+              <w:t>◦C</w:t>
             </w:r>
           </w:p>
         </w:tc>
         <w:tc>
           <w:tcPr>
-            <w:tcW w:w="1000" w:type="dxa"/>
+            <w:tcW w:w="1140" w:type="dxa"/>
             <w:tcBorders>
               <w:top w:val="single" w:sz="4" w:space="0" w:color="auto"/>
               <w:left w:val="nil"/>
@@ -2175,6 +2289,7 @@
                 <w:rFonts w:ascii="Calibri" w:eastAsia="Times New Roman" w:hAnsi="Calibri" w:cs="Calibri"/>
                 <w:color w:val="000000"/>
                 <w:kern w:val="0"/>
+                <w:lang w:val="pl-PL" w:eastAsia="pl-PL"/>
                 <w14:ligatures w14:val="none"/>
               </w:rPr>
             </w:pPr>
@@ -2183,6 +2298,7 @@
                 <w:rFonts w:ascii="Calibri" w:eastAsia="Times New Roman" w:hAnsi="Calibri" w:cs="Calibri"/>
                 <w:color w:val="000000"/>
                 <w:kern w:val="0"/>
+                <w:lang w:val="pl-PL" w:eastAsia="pl-PL"/>
                 <w14:ligatures w14:val="none"/>
               </w:rPr>
               <w:t>ρ, kg/m^3</w:t>
@@ -2211,6 +2327,7 @@
                 <w:rFonts w:ascii="Calibri" w:eastAsia="Times New Roman" w:hAnsi="Calibri" w:cs="Calibri"/>
                 <w:color w:val="000000"/>
                 <w:kern w:val="0"/>
+                <w:lang w:val="pl-PL" w:eastAsia="pl-PL"/>
                 <w14:ligatures w14:val="none"/>
               </w:rPr>
             </w:pPr>
@@ -2219,6 +2336,7 @@
                 <w:rFonts w:ascii="Calibri" w:eastAsia="Times New Roman" w:hAnsi="Calibri" w:cs="Calibri"/>
                 <w:color w:val="000000"/>
                 <w:kern w:val="0"/>
+                <w:lang w:val="pl-PL" w:eastAsia="pl-PL"/>
                 <w14:ligatures w14:val="none"/>
               </w:rPr>
               <w:t>tśr, s</w:t>
@@ -2227,7 +2345,7 @@
         </w:tc>
         <w:tc>
           <w:tcPr>
-            <w:tcW w:w="780" w:type="dxa"/>
+            <w:tcW w:w="820" w:type="dxa"/>
             <w:tcBorders>
               <w:top w:val="single" w:sz="4" w:space="0" w:color="auto"/>
               <w:left w:val="nil"/>
@@ -2247,6 +2365,7 @@
                 <w:rFonts w:ascii="Calibri" w:eastAsia="Times New Roman" w:hAnsi="Calibri" w:cs="Calibri"/>
                 <w:color w:val="000000"/>
                 <w:kern w:val="0"/>
+                <w:lang w:val="pl-PL" w:eastAsia="pl-PL"/>
                 <w14:ligatures w14:val="none"/>
               </w:rPr>
             </w:pPr>
@@ -2255,6 +2374,7 @@
                 <w:rFonts w:ascii="Calibri" w:eastAsia="Times New Roman" w:hAnsi="Calibri" w:cs="Calibri"/>
                 <w:color w:val="000000"/>
                 <w:kern w:val="0"/>
+                <w:lang w:val="pl-PL" w:eastAsia="pl-PL"/>
                 <w14:ligatures w14:val="none"/>
               </w:rPr>
               <w:t>u(tśr), s</w:t>
@@ -2283,6 +2403,7 @@
                 <w:rFonts w:ascii="Calibri" w:eastAsia="Times New Roman" w:hAnsi="Calibri" w:cs="Calibri"/>
                 <w:color w:val="000000"/>
                 <w:kern w:val="0"/>
+                <w:lang w:val="pl-PL" w:eastAsia="pl-PL"/>
                 <w14:ligatures w14:val="none"/>
               </w:rPr>
             </w:pPr>
@@ -2291,6 +2412,7 @@
                 <w:rFonts w:ascii="Calibri" w:eastAsia="Times New Roman" w:hAnsi="Calibri" w:cs="Calibri"/>
                 <w:color w:val="000000"/>
                 <w:kern w:val="0"/>
+                <w:lang w:val="pl-PL" w:eastAsia="pl-PL"/>
                 <w14:ligatures w14:val="none"/>
               </w:rPr>
               <w:t>η, Pa*s</w:t>
@@ -2299,7 +2421,7 @@
         </w:tc>
         <w:tc>
           <w:tcPr>
-            <w:tcW w:w="1000" w:type="dxa"/>
+            <w:tcW w:w="1260" w:type="dxa"/>
             <w:tcBorders>
               <w:top w:val="single" w:sz="4" w:space="0" w:color="auto"/>
               <w:left w:val="nil"/>
@@ -2319,6 +2441,7 @@
                 <w:rFonts w:ascii="Calibri" w:eastAsia="Times New Roman" w:hAnsi="Calibri" w:cs="Calibri"/>
                 <w:color w:val="000000"/>
                 <w:kern w:val="0"/>
+                <w:lang w:val="pl-PL" w:eastAsia="pl-PL"/>
                 <w14:ligatures w14:val="none"/>
               </w:rPr>
             </w:pPr>
@@ -2327,6 +2450,7 @@
                 <w:rFonts w:ascii="Calibri" w:eastAsia="Times New Roman" w:hAnsi="Calibri" w:cs="Calibri"/>
                 <w:color w:val="000000"/>
                 <w:kern w:val="0"/>
+                <w:lang w:val="pl-PL" w:eastAsia="pl-PL"/>
                 <w14:ligatures w14:val="none"/>
               </w:rPr>
               <w:t>u(η), Pa*s</w:t>
@@ -2336,12 +2460,12 @@
       </w:tr>
       <w:tr>
         <w:trPr>
-          <w:trHeight w:val="290"/>
+          <w:trHeight w:val="300"/>
           <w:jc w:val="center"/>
         </w:trPr>
         <w:tc>
           <w:tcPr>
-            <w:tcW w:w="300" w:type="dxa"/>
+            <w:tcW w:w="320" w:type="dxa"/>
             <w:tcBorders>
               <w:top w:val="nil"/>
               <w:left w:val="single" w:sz="4" w:space="0" w:color="auto"/>
@@ -2361,6 +2485,7 @@
                 <w:rFonts w:ascii="Calibri" w:eastAsia="Times New Roman" w:hAnsi="Calibri" w:cs="Calibri"/>
                 <w:color w:val="000000"/>
                 <w:kern w:val="0"/>
+                <w:lang w:val="pl-PL" w:eastAsia="pl-PL"/>
                 <w14:ligatures w14:val="none"/>
               </w:rPr>
             </w:pPr>
@@ -2369,6 +2494,7 @@
                 <w:rFonts w:ascii="Calibri" w:eastAsia="Times New Roman" w:hAnsi="Calibri" w:cs="Calibri"/>
                 <w:color w:val="000000"/>
                 <w:kern w:val="0"/>
+                <w:lang w:val="pl-PL" w:eastAsia="pl-PL"/>
                 <w14:ligatures w14:val="none"/>
               </w:rPr>
               <w:t>1</w:t>
@@ -2377,7 +2503,7 @@
         </w:tc>
         <w:tc>
           <w:tcPr>
-            <w:tcW w:w="940" w:type="dxa"/>
+            <w:tcW w:w="960" w:type="dxa"/>
             <w:tcBorders>
               <w:top w:val="nil"/>
               <w:left w:val="nil"/>
@@ -2397,6 +2523,7 @@
                 <w:rFonts w:ascii="Calibri" w:eastAsia="Times New Roman" w:hAnsi="Calibri" w:cs="Calibri"/>
                 <w:color w:val="000000"/>
                 <w:kern w:val="0"/>
+                <w:lang w:val="pl-PL" w:eastAsia="pl-PL"/>
                 <w14:ligatures w14:val="none"/>
               </w:rPr>
             </w:pPr>
@@ -2405,6 +2532,7 @@
                 <w:rFonts w:ascii="Calibri" w:eastAsia="Times New Roman" w:hAnsi="Calibri" w:cs="Calibri"/>
                 <w:color w:val="000000"/>
                 <w:kern w:val="0"/>
+                <w:lang w:val="pl-PL" w:eastAsia="pl-PL"/>
                 <w14:ligatures w14:val="none"/>
               </w:rPr>
               <w:t>21,00(28)</w:t>
@@ -2413,7 +2541,7 @@
         </w:tc>
         <w:tc>
           <w:tcPr>
-            <w:tcW w:w="1000" w:type="dxa"/>
+            <w:tcW w:w="1140" w:type="dxa"/>
             <w:tcBorders>
               <w:top w:val="nil"/>
               <w:left w:val="nil"/>
@@ -2433,6 +2561,7 @@
                 <w:rFonts w:ascii="Calibri" w:eastAsia="Times New Roman" w:hAnsi="Calibri" w:cs="Calibri"/>
                 <w:color w:val="000000"/>
                 <w:kern w:val="0"/>
+                <w:lang w:val="pl-PL" w:eastAsia="pl-PL"/>
                 <w14:ligatures w14:val="none"/>
               </w:rPr>
             </w:pPr>
@@ -2441,9 +2570,10 @@
                 <w:rFonts w:ascii="Calibri" w:eastAsia="Times New Roman" w:hAnsi="Calibri" w:cs="Calibri"/>
                 <w:color w:val="000000"/>
                 <w:kern w:val="0"/>
-                <w14:ligatures w14:val="none"/>
-              </w:rPr>
-              <w:t>878,8</w:t>
+                <w:lang w:val="pl-PL" w:eastAsia="pl-PL"/>
+                <w14:ligatures w14:val="none"/>
+              </w:rPr>
+              <w:t>878,15</w:t>
             </w:r>
           </w:p>
         </w:tc>
@@ -2469,6 +2599,7 @@
                 <w:rFonts w:ascii="Calibri" w:eastAsia="Times New Roman" w:hAnsi="Calibri" w:cs="Calibri"/>
                 <w:color w:val="000000"/>
                 <w:kern w:val="0"/>
+                <w:lang w:val="pl-PL" w:eastAsia="pl-PL"/>
                 <w14:ligatures w14:val="none"/>
               </w:rPr>
             </w:pPr>
@@ -2477,15 +2608,17 @@
                 <w:rFonts w:ascii="Calibri" w:eastAsia="Times New Roman" w:hAnsi="Calibri" w:cs="Calibri"/>
                 <w:color w:val="000000"/>
                 <w:kern w:val="0"/>
-                <w14:ligatures w14:val="none"/>
-              </w:rPr>
-              <w:t>130,64(6</w:t>
-            </w:r>
-            <w:r>
-              <w:rPr>
-                <w:rFonts w:ascii="Calibri" w:eastAsia="Times New Roman" w:hAnsi="Calibri" w:cs="Calibri"/>
-                <w:color w:val="000000"/>
-                <w:kern w:val="0"/>
+                <w:lang w:val="pl-PL" w:eastAsia="pl-PL"/>
+                <w14:ligatures w14:val="none"/>
+              </w:rPr>
+              <w:t>130,6(1</w:t>
+            </w:r>
+            <w:r>
+              <w:rPr>
+                <w:rFonts w:ascii="Calibri" w:eastAsia="Times New Roman" w:hAnsi="Calibri" w:cs="Calibri"/>
+                <w:color w:val="000000"/>
+                <w:kern w:val="0"/>
+                <w:lang w:val="pl-PL" w:eastAsia="pl-PL"/>
                 <w14:ligatures w14:val="none"/>
               </w:rPr>
               <w:t>3</w:t>
@@ -2495,6 +2628,7 @@
                 <w:rFonts w:ascii="Calibri" w:eastAsia="Times New Roman" w:hAnsi="Calibri" w:cs="Calibri"/>
                 <w:color w:val="000000"/>
                 <w:kern w:val="0"/>
+                <w:lang w:val="pl-PL" w:eastAsia="pl-PL"/>
                 <w14:ligatures w14:val="none"/>
               </w:rPr>
               <w:t>)</w:t>
@@ -2503,7 +2637,7 @@
         </w:tc>
         <w:tc>
           <w:tcPr>
-            <w:tcW w:w="780" w:type="dxa"/>
+            <w:tcW w:w="820" w:type="dxa"/>
             <w:tcBorders>
               <w:top w:val="nil"/>
               <w:left w:val="nil"/>
@@ -2523,6 +2657,7 @@
                 <w:rFonts w:ascii="Calibri" w:eastAsia="Times New Roman" w:hAnsi="Calibri" w:cs="Calibri"/>
                 <w:color w:val="000000"/>
                 <w:kern w:val="0"/>
+                <w:lang w:val="pl-PL" w:eastAsia="pl-PL"/>
                 <w14:ligatures w14:val="none"/>
               </w:rPr>
             </w:pPr>
@@ -2531,9 +2666,10 @@
                 <w:rFonts w:ascii="Calibri" w:eastAsia="Times New Roman" w:hAnsi="Calibri" w:cs="Calibri"/>
                 <w:color w:val="000000"/>
                 <w:kern w:val="0"/>
-                <w14:ligatures w14:val="none"/>
-              </w:rPr>
-              <w:t>0,63</w:t>
+                <w:lang w:val="pl-PL" w:eastAsia="pl-PL"/>
+                <w14:ligatures w14:val="none"/>
+              </w:rPr>
+              <w:t>1,28</w:t>
             </w:r>
           </w:p>
         </w:tc>
@@ -2559,6 +2695,7 @@
                 <w:rFonts w:ascii="Calibri" w:eastAsia="Times New Roman" w:hAnsi="Calibri" w:cs="Calibri"/>
                 <w:color w:val="000000"/>
                 <w:kern w:val="0"/>
+                <w:lang w:val="pl-PL" w:eastAsia="pl-PL"/>
                 <w14:ligatures w14:val="none"/>
               </w:rPr>
             </w:pPr>
@@ -2567,33 +2704,16 @@
                 <w:rFonts w:ascii="Calibri" w:eastAsia="Times New Roman" w:hAnsi="Calibri" w:cs="Calibri"/>
                 <w:color w:val="000000"/>
                 <w:kern w:val="0"/>
-                <w14:ligatures w14:val="none"/>
-              </w:rPr>
-              <w:t>1,1416(5</w:t>
-            </w:r>
-            <w:r>
-              <w:rPr>
-                <w:rFonts w:ascii="Calibri" w:eastAsia="Times New Roman" w:hAnsi="Calibri" w:cs="Calibri"/>
-                <w:color w:val="000000"/>
-                <w:kern w:val="0"/>
-                <w14:ligatures w14:val="none"/>
-              </w:rPr>
-              <w:t>5</w:t>
-            </w:r>
-            <w:r>
-              <w:rPr>
-                <w:rFonts w:ascii="Calibri" w:eastAsia="Times New Roman" w:hAnsi="Calibri" w:cs="Calibri"/>
-                <w:color w:val="000000"/>
-                <w:kern w:val="0"/>
-                <w14:ligatures w14:val="none"/>
-              </w:rPr>
-              <w:t>)</w:t>
+                <w:lang w:val="pl-PL" w:eastAsia="pl-PL"/>
+                <w14:ligatures w14:val="none"/>
+              </w:rPr>
+              <w:t>1,142(11)</w:t>
             </w:r>
           </w:p>
         </w:tc>
         <w:tc>
           <w:tcPr>
-            <w:tcW w:w="1000" w:type="dxa"/>
+            <w:tcW w:w="1260" w:type="dxa"/>
             <w:tcBorders>
               <w:top w:val="nil"/>
               <w:left w:val="nil"/>
@@ -2613,6 +2733,7 @@
                 <w:rFonts w:ascii="Calibri" w:eastAsia="Times New Roman" w:hAnsi="Calibri" w:cs="Calibri"/>
                 <w:color w:val="000000"/>
                 <w:kern w:val="0"/>
+                <w:lang w:val="pl-PL" w:eastAsia="pl-PL"/>
                 <w14:ligatures w14:val="none"/>
               </w:rPr>
             </w:pPr>
@@ -2621,21 +2742,22 @@
                 <w:rFonts w:ascii="Calibri" w:eastAsia="Times New Roman" w:hAnsi="Calibri" w:cs="Calibri"/>
                 <w:color w:val="000000"/>
                 <w:kern w:val="0"/>
-                <w14:ligatures w14:val="none"/>
-              </w:rPr>
-              <w:t>0,0055</w:t>
+                <w:lang w:val="pl-PL" w:eastAsia="pl-PL"/>
+                <w14:ligatures w14:val="none"/>
+              </w:rPr>
+              <w:t>0,011</w:t>
             </w:r>
           </w:p>
         </w:tc>
       </w:tr>
       <w:tr>
         <w:trPr>
-          <w:trHeight w:val="290"/>
+          <w:trHeight w:val="300"/>
           <w:jc w:val="center"/>
         </w:trPr>
         <w:tc>
           <w:tcPr>
-            <w:tcW w:w="300" w:type="dxa"/>
+            <w:tcW w:w="320" w:type="dxa"/>
             <w:tcBorders>
               <w:top w:val="nil"/>
               <w:left w:val="single" w:sz="4" w:space="0" w:color="auto"/>
@@ -2655,6 +2777,7 @@
                 <w:rFonts w:ascii="Calibri" w:eastAsia="Times New Roman" w:hAnsi="Calibri" w:cs="Calibri"/>
                 <w:color w:val="000000"/>
                 <w:kern w:val="0"/>
+                <w:lang w:val="pl-PL" w:eastAsia="pl-PL"/>
                 <w14:ligatures w14:val="none"/>
               </w:rPr>
             </w:pPr>
@@ -2663,6 +2786,7 @@
                 <w:rFonts w:ascii="Calibri" w:eastAsia="Times New Roman" w:hAnsi="Calibri" w:cs="Calibri"/>
                 <w:color w:val="000000"/>
                 <w:kern w:val="0"/>
+                <w:lang w:val="pl-PL" w:eastAsia="pl-PL"/>
                 <w14:ligatures w14:val="none"/>
               </w:rPr>
               <w:t>2</w:t>
@@ -2671,7 +2795,7 @@
         </w:tc>
         <w:tc>
           <w:tcPr>
-            <w:tcW w:w="940" w:type="dxa"/>
+            <w:tcW w:w="960" w:type="dxa"/>
             <w:tcBorders>
               <w:top w:val="nil"/>
               <w:left w:val="nil"/>
@@ -2691,6 +2815,7 @@
                 <w:rFonts w:ascii="Calibri" w:eastAsia="Times New Roman" w:hAnsi="Calibri" w:cs="Calibri"/>
                 <w:color w:val="000000"/>
                 <w:kern w:val="0"/>
+                <w:lang w:val="pl-PL" w:eastAsia="pl-PL"/>
                 <w14:ligatures w14:val="none"/>
               </w:rPr>
             </w:pPr>
@@ -2699,6 +2824,7 @@
                 <w:rFonts w:ascii="Calibri" w:eastAsia="Times New Roman" w:hAnsi="Calibri" w:cs="Calibri"/>
                 <w:color w:val="000000"/>
                 <w:kern w:val="0"/>
+                <w:lang w:val="pl-PL" w:eastAsia="pl-PL"/>
                 <w14:ligatures w14:val="none"/>
               </w:rPr>
               <w:t>29,00(28)</w:t>
@@ -2707,7 +2833,7 @@
         </w:tc>
         <w:tc>
           <w:tcPr>
-            <w:tcW w:w="1000" w:type="dxa"/>
+            <w:tcW w:w="1140" w:type="dxa"/>
             <w:tcBorders>
               <w:top w:val="nil"/>
               <w:left w:val="nil"/>
@@ -2727,6 +2853,7 @@
                 <w:rFonts w:ascii="Calibri" w:eastAsia="Times New Roman" w:hAnsi="Calibri" w:cs="Calibri"/>
                 <w:color w:val="000000"/>
                 <w:kern w:val="0"/>
+                <w:lang w:val="pl-PL" w:eastAsia="pl-PL"/>
                 <w14:ligatures w14:val="none"/>
               </w:rPr>
             </w:pPr>
@@ -2735,9 +2862,10 @@
                 <w:rFonts w:ascii="Calibri" w:eastAsia="Times New Roman" w:hAnsi="Calibri" w:cs="Calibri"/>
                 <w:color w:val="000000"/>
                 <w:kern w:val="0"/>
-                <w14:ligatures w14:val="none"/>
-              </w:rPr>
-              <w:t>871,8</w:t>
+                <w:lang w:val="pl-PL" w:eastAsia="pl-PL"/>
+                <w14:ligatures w14:val="none"/>
+              </w:rPr>
+              <w:t>872,49</w:t>
             </w:r>
           </w:p>
         </w:tc>
@@ -2763,6 +2891,7 @@
                 <w:rFonts w:ascii="Calibri" w:eastAsia="Times New Roman" w:hAnsi="Calibri" w:cs="Calibri"/>
                 <w:color w:val="000000"/>
                 <w:kern w:val="0"/>
+                <w:lang w:val="pl-PL" w:eastAsia="pl-PL"/>
                 <w14:ligatures w14:val="none"/>
               </w:rPr>
             </w:pPr>
@@ -2771,15 +2900,36 @@
                 <w:rFonts w:ascii="Calibri" w:eastAsia="Times New Roman" w:hAnsi="Calibri" w:cs="Calibri"/>
                 <w:color w:val="000000"/>
                 <w:kern w:val="0"/>
-                <w14:ligatures w14:val="none"/>
-              </w:rPr>
-              <w:t>85,35(33)</w:t>
+                <w:lang w:val="pl-PL" w:eastAsia="pl-PL"/>
+                <w14:ligatures w14:val="none"/>
+              </w:rPr>
+              <w:t>85,4(1</w:t>
+            </w:r>
+            <w:r>
+              <w:rPr>
+                <w:rFonts w:ascii="Calibri" w:eastAsia="Times New Roman" w:hAnsi="Calibri" w:cs="Calibri"/>
+                <w:color w:val="000000"/>
+                <w:kern w:val="0"/>
+                <w:lang w:val="pl-PL" w:eastAsia="pl-PL"/>
+                <w14:ligatures w14:val="none"/>
+              </w:rPr>
+              <w:t>2</w:t>
+            </w:r>
+            <w:r>
+              <w:rPr>
+                <w:rFonts w:ascii="Calibri" w:eastAsia="Times New Roman" w:hAnsi="Calibri" w:cs="Calibri"/>
+                <w:color w:val="000000"/>
+                <w:kern w:val="0"/>
+                <w:lang w:val="pl-PL" w:eastAsia="pl-PL"/>
+                <w14:ligatures w14:val="none"/>
+              </w:rPr>
+              <w:t>)</w:t>
             </w:r>
           </w:p>
         </w:tc>
         <w:tc>
           <w:tcPr>
-            <w:tcW w:w="780" w:type="dxa"/>
+            <w:tcW w:w="820" w:type="dxa"/>
             <w:tcBorders>
               <w:top w:val="nil"/>
               <w:left w:val="nil"/>
@@ -2799,6 +2949,7 @@
                 <w:rFonts w:ascii="Calibri" w:eastAsia="Times New Roman" w:hAnsi="Calibri" w:cs="Calibri"/>
                 <w:color w:val="000000"/>
                 <w:kern w:val="0"/>
+                <w:lang w:val="pl-PL" w:eastAsia="pl-PL"/>
                 <w14:ligatures w14:val="none"/>
               </w:rPr>
             </w:pPr>
@@ -2807,9 +2958,10 @@
                 <w:rFonts w:ascii="Calibri" w:eastAsia="Times New Roman" w:hAnsi="Calibri" w:cs="Calibri"/>
                 <w:color w:val="000000"/>
                 <w:kern w:val="0"/>
-                <w14:ligatures w14:val="none"/>
-              </w:rPr>
-              <w:t>0,33</w:t>
+                <w:lang w:val="pl-PL" w:eastAsia="pl-PL"/>
+                <w14:ligatures w14:val="none"/>
+              </w:rPr>
+              <w:t>1,17</w:t>
             </w:r>
           </w:p>
         </w:tc>
@@ -2835,6 +2987,7 @@
                 <w:rFonts w:ascii="Calibri" w:eastAsia="Times New Roman" w:hAnsi="Calibri" w:cs="Calibri"/>
                 <w:color w:val="000000"/>
                 <w:kern w:val="0"/>
+                <w:lang w:val="pl-PL" w:eastAsia="pl-PL"/>
                 <w14:ligatures w14:val="none"/>
               </w:rPr>
             </w:pPr>
@@ -2843,15 +2996,16 @@
                 <w:rFonts w:ascii="Calibri" w:eastAsia="Times New Roman" w:hAnsi="Calibri" w:cs="Calibri"/>
                 <w:color w:val="000000"/>
                 <w:kern w:val="0"/>
-                <w14:ligatures w14:val="none"/>
-              </w:rPr>
-              <w:t>0,7466(29)</w:t>
+                <w:lang w:val="pl-PL" w:eastAsia="pl-PL"/>
+                <w14:ligatures w14:val="none"/>
+              </w:rPr>
+              <w:t>0,746(10)</w:t>
             </w:r>
           </w:p>
         </w:tc>
         <w:tc>
           <w:tcPr>
-            <w:tcW w:w="1000" w:type="dxa"/>
+            <w:tcW w:w="1260" w:type="dxa"/>
             <w:tcBorders>
               <w:top w:val="nil"/>
               <w:left w:val="nil"/>
@@ -2871,6 +3025,7 @@
                 <w:rFonts w:ascii="Calibri" w:eastAsia="Times New Roman" w:hAnsi="Calibri" w:cs="Calibri"/>
                 <w:color w:val="000000"/>
                 <w:kern w:val="0"/>
+                <w:lang w:val="pl-PL" w:eastAsia="pl-PL"/>
                 <w14:ligatures w14:val="none"/>
               </w:rPr>
             </w:pPr>
@@ -2879,21 +3034,22 @@
                 <w:rFonts w:ascii="Calibri" w:eastAsia="Times New Roman" w:hAnsi="Calibri" w:cs="Calibri"/>
                 <w:color w:val="000000"/>
                 <w:kern w:val="0"/>
-                <w14:ligatures w14:val="none"/>
-              </w:rPr>
-              <w:t>0,0029</w:t>
+                <w:lang w:val="pl-PL" w:eastAsia="pl-PL"/>
+                <w14:ligatures w14:val="none"/>
+              </w:rPr>
+              <w:t>0,010</w:t>
             </w:r>
           </w:p>
         </w:tc>
       </w:tr>
       <w:tr>
         <w:trPr>
-          <w:trHeight w:val="290"/>
+          <w:trHeight w:val="300"/>
           <w:jc w:val="center"/>
         </w:trPr>
         <w:tc>
           <w:tcPr>
-            <w:tcW w:w="300" w:type="dxa"/>
+            <w:tcW w:w="320" w:type="dxa"/>
             <w:tcBorders>
               <w:top w:val="nil"/>
               <w:left w:val="single" w:sz="4" w:space="0" w:color="auto"/>
@@ -2913,6 +3069,7 @@
                 <w:rFonts w:ascii="Calibri" w:eastAsia="Times New Roman" w:hAnsi="Calibri" w:cs="Calibri"/>
                 <w:color w:val="000000"/>
                 <w:kern w:val="0"/>
+                <w:lang w:val="pl-PL" w:eastAsia="pl-PL"/>
                 <w14:ligatures w14:val="none"/>
               </w:rPr>
             </w:pPr>
@@ -2921,6 +3078,7 @@
                 <w:rFonts w:ascii="Calibri" w:eastAsia="Times New Roman" w:hAnsi="Calibri" w:cs="Calibri"/>
                 <w:color w:val="000000"/>
                 <w:kern w:val="0"/>
+                <w:lang w:val="pl-PL" w:eastAsia="pl-PL"/>
                 <w14:ligatures w14:val="none"/>
               </w:rPr>
               <w:t>3</w:t>
@@ -2929,7 +3087,7 @@
         </w:tc>
         <w:tc>
           <w:tcPr>
-            <w:tcW w:w="940" w:type="dxa"/>
+            <w:tcW w:w="960" w:type="dxa"/>
             <w:tcBorders>
               <w:top w:val="nil"/>
               <w:left w:val="nil"/>
@@ -2949,6 +3107,7 @@
                 <w:rFonts w:ascii="Calibri" w:eastAsia="Times New Roman" w:hAnsi="Calibri" w:cs="Calibri"/>
                 <w:color w:val="000000"/>
                 <w:kern w:val="0"/>
+                <w:lang w:val="pl-PL" w:eastAsia="pl-PL"/>
                 <w14:ligatures w14:val="none"/>
               </w:rPr>
             </w:pPr>
@@ -2957,6 +3116,7 @@
                 <w:rFonts w:ascii="Calibri" w:eastAsia="Times New Roman" w:hAnsi="Calibri" w:cs="Calibri"/>
                 <w:color w:val="000000"/>
                 <w:kern w:val="0"/>
+                <w:lang w:val="pl-PL" w:eastAsia="pl-PL"/>
                 <w14:ligatures w14:val="none"/>
               </w:rPr>
               <w:t>37,00(28)</w:t>
@@ -2965,7 +3125,7 @@
         </w:tc>
         <w:tc>
           <w:tcPr>
-            <w:tcW w:w="1000" w:type="dxa"/>
+            <w:tcW w:w="1140" w:type="dxa"/>
             <w:tcBorders>
               <w:top w:val="nil"/>
               <w:left w:val="nil"/>
@@ -2985,6 +3145,7 @@
                 <w:rFonts w:ascii="Calibri" w:eastAsia="Times New Roman" w:hAnsi="Calibri" w:cs="Calibri"/>
                 <w:color w:val="000000"/>
                 <w:kern w:val="0"/>
+                <w:lang w:val="pl-PL" w:eastAsia="pl-PL"/>
                 <w14:ligatures w14:val="none"/>
               </w:rPr>
             </w:pPr>
@@ -2993,9 +3154,10 @@
                 <w:rFonts w:ascii="Calibri" w:eastAsia="Times New Roman" w:hAnsi="Calibri" w:cs="Calibri"/>
                 <w:color w:val="000000"/>
                 <w:kern w:val="0"/>
-                <w14:ligatures w14:val="none"/>
-              </w:rPr>
-              <w:t>868,3</w:t>
+                <w:lang w:val="pl-PL" w:eastAsia="pl-PL"/>
+                <w14:ligatures w14:val="none"/>
+              </w:rPr>
+              <w:t>866,83</w:t>
             </w:r>
           </w:p>
         </w:tc>
@@ -3021,6 +3183,7 @@
                 <w:rFonts w:ascii="Calibri" w:eastAsia="Times New Roman" w:hAnsi="Calibri" w:cs="Calibri"/>
                 <w:color w:val="000000"/>
                 <w:kern w:val="0"/>
+                <w:lang w:val="pl-PL" w:eastAsia="pl-PL"/>
                 <w14:ligatures w14:val="none"/>
               </w:rPr>
             </w:pPr>
@@ -3029,33 +3192,16 @@
                 <w:rFonts w:ascii="Calibri" w:eastAsia="Times New Roman" w:hAnsi="Calibri" w:cs="Calibri"/>
                 <w:color w:val="000000"/>
                 <w:kern w:val="0"/>
-                <w14:ligatures w14:val="none"/>
-              </w:rPr>
-              <w:t>54,89(5</w:t>
-            </w:r>
-            <w:r>
-              <w:rPr>
-                <w:rFonts w:ascii="Calibri" w:eastAsia="Times New Roman" w:hAnsi="Calibri" w:cs="Calibri"/>
-                <w:color w:val="000000"/>
-                <w:kern w:val="0"/>
-                <w14:ligatures w14:val="none"/>
-              </w:rPr>
-              <w:t>2</w:t>
-            </w:r>
-            <w:r>
-              <w:rPr>
-                <w:rFonts w:ascii="Calibri" w:eastAsia="Times New Roman" w:hAnsi="Calibri" w:cs="Calibri"/>
-                <w:color w:val="000000"/>
-                <w:kern w:val="0"/>
-                <w14:ligatures w14:val="none"/>
-              </w:rPr>
-              <w:t>)</w:t>
+                <w:lang w:val="pl-PL" w:eastAsia="pl-PL"/>
+                <w14:ligatures w14:val="none"/>
+              </w:rPr>
+              <w:t>54,9(12)</w:t>
             </w:r>
           </w:p>
         </w:tc>
         <w:tc>
           <w:tcPr>
-            <w:tcW w:w="780" w:type="dxa"/>
+            <w:tcW w:w="820" w:type="dxa"/>
             <w:tcBorders>
               <w:top w:val="nil"/>
               <w:left w:val="nil"/>
@@ -3075,6 +3221,7 @@
                 <w:rFonts w:ascii="Calibri" w:eastAsia="Times New Roman" w:hAnsi="Calibri" w:cs="Calibri"/>
                 <w:color w:val="000000"/>
                 <w:kern w:val="0"/>
+                <w:lang w:val="pl-PL" w:eastAsia="pl-PL"/>
                 <w14:ligatures w14:val="none"/>
               </w:rPr>
             </w:pPr>
@@ -3083,9 +3230,10 @@
                 <w:rFonts w:ascii="Calibri" w:eastAsia="Times New Roman" w:hAnsi="Calibri" w:cs="Calibri"/>
                 <w:color w:val="000000"/>
                 <w:kern w:val="0"/>
-                <w14:ligatures w14:val="none"/>
-              </w:rPr>
-              <w:t>0,52</w:t>
+                <w:lang w:val="pl-PL" w:eastAsia="pl-PL"/>
+                <w14:ligatures w14:val="none"/>
+              </w:rPr>
+              <w:t>1,23</w:t>
             </w:r>
           </w:p>
         </w:tc>
@@ -3111,6 +3259,7 @@
                 <w:rFonts w:ascii="Calibri" w:eastAsia="Times New Roman" w:hAnsi="Calibri" w:cs="Calibri"/>
                 <w:color w:val="000000"/>
                 <w:kern w:val="0"/>
+                <w:lang w:val="pl-PL" w:eastAsia="pl-PL"/>
                 <w14:ligatures w14:val="none"/>
               </w:rPr>
             </w:pPr>
@@ -3119,15 +3268,36 @@
                 <w:rFonts w:ascii="Calibri" w:eastAsia="Times New Roman" w:hAnsi="Calibri" w:cs="Calibri"/>
                 <w:color w:val="000000"/>
                 <w:kern w:val="0"/>
-                <w14:ligatures w14:val="none"/>
-              </w:rPr>
-              <w:t>0,4803(45)</w:t>
+                <w:lang w:val="pl-PL" w:eastAsia="pl-PL"/>
+                <w14:ligatures w14:val="none"/>
+              </w:rPr>
+              <w:t>0,480(1</w:t>
+            </w:r>
+            <w:r>
+              <w:rPr>
+                <w:rFonts w:ascii="Calibri" w:eastAsia="Times New Roman" w:hAnsi="Calibri" w:cs="Calibri"/>
+                <w:color w:val="000000"/>
+                <w:kern w:val="0"/>
+                <w:lang w:val="pl-PL" w:eastAsia="pl-PL"/>
+                <w14:ligatures w14:val="none"/>
+              </w:rPr>
+              <w:t>1</w:t>
+            </w:r>
+            <w:r>
+              <w:rPr>
+                <w:rFonts w:ascii="Calibri" w:eastAsia="Times New Roman" w:hAnsi="Calibri" w:cs="Calibri"/>
+                <w:color w:val="000000"/>
+                <w:kern w:val="0"/>
+                <w:lang w:val="pl-PL" w:eastAsia="pl-PL"/>
+                <w14:ligatures w14:val="none"/>
+              </w:rPr>
+              <w:t>)</w:t>
             </w:r>
           </w:p>
         </w:tc>
         <w:tc>
           <w:tcPr>
-            <w:tcW w:w="1000" w:type="dxa"/>
+            <w:tcW w:w="1260" w:type="dxa"/>
             <w:tcBorders>
               <w:top w:val="nil"/>
               <w:left w:val="nil"/>
@@ -3147,6 +3317,7 @@
                 <w:rFonts w:ascii="Calibri" w:eastAsia="Times New Roman" w:hAnsi="Calibri" w:cs="Calibri"/>
                 <w:color w:val="000000"/>
                 <w:kern w:val="0"/>
+                <w:lang w:val="pl-PL" w:eastAsia="pl-PL"/>
                 <w14:ligatures w14:val="none"/>
               </w:rPr>
             </w:pPr>
@@ -3155,21 +3326,22 @@
                 <w:rFonts w:ascii="Calibri" w:eastAsia="Times New Roman" w:hAnsi="Calibri" w:cs="Calibri"/>
                 <w:color w:val="000000"/>
                 <w:kern w:val="0"/>
-                <w14:ligatures w14:val="none"/>
-              </w:rPr>
-              <w:t>0,0045</w:t>
+                <w:lang w:val="pl-PL" w:eastAsia="pl-PL"/>
+                <w14:ligatures w14:val="none"/>
+              </w:rPr>
+              <w:t>0,011</w:t>
             </w:r>
           </w:p>
         </w:tc>
       </w:tr>
       <w:tr>
         <w:trPr>
-          <w:trHeight w:val="290"/>
+          <w:trHeight w:val="300"/>
           <w:jc w:val="center"/>
         </w:trPr>
         <w:tc>
           <w:tcPr>
-            <w:tcW w:w="300" w:type="dxa"/>
+            <w:tcW w:w="320" w:type="dxa"/>
             <w:tcBorders>
               <w:top w:val="nil"/>
               <w:left w:val="single" w:sz="4" w:space="0" w:color="auto"/>
@@ -3189,6 +3361,7 @@
                 <w:rFonts w:ascii="Calibri" w:eastAsia="Times New Roman" w:hAnsi="Calibri" w:cs="Calibri"/>
                 <w:color w:val="000000"/>
                 <w:kern w:val="0"/>
+                <w:lang w:val="pl-PL" w:eastAsia="pl-PL"/>
                 <w14:ligatures w14:val="none"/>
               </w:rPr>
             </w:pPr>
@@ -3197,6 +3370,7 @@
                 <w:rFonts w:ascii="Calibri" w:eastAsia="Times New Roman" w:hAnsi="Calibri" w:cs="Calibri"/>
                 <w:color w:val="000000"/>
                 <w:kern w:val="0"/>
+                <w:lang w:val="pl-PL" w:eastAsia="pl-PL"/>
                 <w14:ligatures w14:val="none"/>
               </w:rPr>
               <w:t>4</w:t>
@@ -3205,7 +3379,7 @@
         </w:tc>
         <w:tc>
           <w:tcPr>
-            <w:tcW w:w="940" w:type="dxa"/>
+            <w:tcW w:w="960" w:type="dxa"/>
             <w:tcBorders>
               <w:top w:val="nil"/>
               <w:left w:val="nil"/>
@@ -3225,6 +3399,7 @@
                 <w:rFonts w:ascii="Calibri" w:eastAsia="Times New Roman" w:hAnsi="Calibri" w:cs="Calibri"/>
                 <w:color w:val="000000"/>
                 <w:kern w:val="0"/>
+                <w:lang w:val="pl-PL" w:eastAsia="pl-PL"/>
                 <w14:ligatures w14:val="none"/>
               </w:rPr>
             </w:pPr>
@@ -3233,6 +3408,7 @@
                 <w:rFonts w:ascii="Calibri" w:eastAsia="Times New Roman" w:hAnsi="Calibri" w:cs="Calibri"/>
                 <w:color w:val="000000"/>
                 <w:kern w:val="0"/>
+                <w:lang w:val="pl-PL" w:eastAsia="pl-PL"/>
                 <w14:ligatures w14:val="none"/>
               </w:rPr>
               <w:t>42,00(28)</w:t>
@@ -3241,7 +3417,7 @@
         </w:tc>
         <w:tc>
           <w:tcPr>
-            <w:tcW w:w="1000" w:type="dxa"/>
+            <w:tcW w:w="1140" w:type="dxa"/>
             <w:tcBorders>
               <w:top w:val="nil"/>
               <w:left w:val="nil"/>
@@ -3261,6 +3437,7 @@
                 <w:rFonts w:ascii="Calibri" w:eastAsia="Times New Roman" w:hAnsi="Calibri" w:cs="Calibri"/>
                 <w:color w:val="000000"/>
                 <w:kern w:val="0"/>
+                <w:lang w:val="pl-PL" w:eastAsia="pl-PL"/>
                 <w14:ligatures w14:val="none"/>
               </w:rPr>
             </w:pPr>
@@ -3269,9 +3446,10 @@
                 <w:rFonts w:ascii="Calibri" w:eastAsia="Times New Roman" w:hAnsi="Calibri" w:cs="Calibri"/>
                 <w:color w:val="000000"/>
                 <w:kern w:val="0"/>
-                <w14:ligatures w14:val="none"/>
-              </w:rPr>
-              <w:t>864,8</w:t>
+                <w:lang w:val="pl-PL" w:eastAsia="pl-PL"/>
+                <w14:ligatures w14:val="none"/>
+              </w:rPr>
+              <w:t>863,29</w:t>
             </w:r>
           </w:p>
         </w:tc>
@@ -3297,6 +3475,7 @@
                 <w:rFonts w:ascii="Calibri" w:eastAsia="Times New Roman" w:hAnsi="Calibri" w:cs="Calibri"/>
                 <w:color w:val="000000"/>
                 <w:kern w:val="0"/>
+                <w:lang w:val="pl-PL" w:eastAsia="pl-PL"/>
                 <w14:ligatures w14:val="none"/>
               </w:rPr>
             </w:pPr>
@@ -3305,15 +3484,16 @@
                 <w:rFonts w:ascii="Calibri" w:eastAsia="Times New Roman" w:hAnsi="Calibri" w:cs="Calibri"/>
                 <w:color w:val="000000"/>
                 <w:kern w:val="0"/>
-                <w14:ligatures w14:val="none"/>
-              </w:rPr>
-              <w:t>45,05(84)</w:t>
+                <w:lang w:val="pl-PL" w:eastAsia="pl-PL"/>
+                <w14:ligatures w14:val="none"/>
+              </w:rPr>
+              <w:t>45,1(14)</w:t>
             </w:r>
           </w:p>
         </w:tc>
         <w:tc>
           <w:tcPr>
-            <w:tcW w:w="780" w:type="dxa"/>
+            <w:tcW w:w="820" w:type="dxa"/>
             <w:tcBorders>
               <w:top w:val="nil"/>
               <w:left w:val="nil"/>
@@ -3333,6 +3513,7 @@
                 <w:rFonts w:ascii="Calibri" w:eastAsia="Times New Roman" w:hAnsi="Calibri" w:cs="Calibri"/>
                 <w:color w:val="000000"/>
                 <w:kern w:val="0"/>
+                <w:lang w:val="pl-PL" w:eastAsia="pl-PL"/>
                 <w14:ligatures w14:val="none"/>
               </w:rPr>
             </w:pPr>
@@ -3341,9 +3522,10 @@
                 <w:rFonts w:ascii="Calibri" w:eastAsia="Times New Roman" w:hAnsi="Calibri" w:cs="Calibri"/>
                 <w:color w:val="000000"/>
                 <w:kern w:val="0"/>
-                <w14:ligatures w14:val="none"/>
-              </w:rPr>
-              <w:t>0,84</w:t>
+                <w:lang w:val="pl-PL" w:eastAsia="pl-PL"/>
+                <w14:ligatures w14:val="none"/>
+              </w:rPr>
+              <w:t>1,40</w:t>
             </w:r>
           </w:p>
         </w:tc>
@@ -3369,6 +3551,7 @@
                 <w:rFonts w:ascii="Calibri" w:eastAsia="Times New Roman" w:hAnsi="Calibri" w:cs="Calibri"/>
                 <w:color w:val="000000"/>
                 <w:kern w:val="0"/>
+                <w:lang w:val="pl-PL" w:eastAsia="pl-PL"/>
                 <w14:ligatures w14:val="none"/>
               </w:rPr>
             </w:pPr>
@@ -3377,33 +3560,16 @@
                 <w:rFonts w:ascii="Calibri" w:eastAsia="Times New Roman" w:hAnsi="Calibri" w:cs="Calibri"/>
                 <w:color w:val="000000"/>
                 <w:kern w:val="0"/>
-                <w14:ligatures w14:val="none"/>
-              </w:rPr>
-              <w:t>0,3944(7</w:t>
-            </w:r>
-            <w:r>
-              <w:rPr>
-                <w:rFonts w:ascii="Calibri" w:eastAsia="Times New Roman" w:hAnsi="Calibri" w:cs="Calibri"/>
-                <w:color w:val="000000"/>
-                <w:kern w:val="0"/>
-                <w14:ligatures w14:val="none"/>
-              </w:rPr>
-              <w:t>4</w:t>
-            </w:r>
-            <w:r>
-              <w:rPr>
-                <w:rFonts w:ascii="Calibri" w:eastAsia="Times New Roman" w:hAnsi="Calibri" w:cs="Calibri"/>
-                <w:color w:val="000000"/>
-                <w:kern w:val="0"/>
-                <w14:ligatures w14:val="none"/>
-              </w:rPr>
-              <w:t>)</w:t>
+                <w:lang w:val="pl-PL" w:eastAsia="pl-PL"/>
+                <w14:ligatures w14:val="none"/>
+              </w:rPr>
+              <w:t>0,395(12)</w:t>
             </w:r>
           </w:p>
         </w:tc>
         <w:tc>
           <w:tcPr>
-            <w:tcW w:w="1000" w:type="dxa"/>
+            <w:tcW w:w="1260" w:type="dxa"/>
             <w:tcBorders>
               <w:top w:val="nil"/>
               <w:left w:val="nil"/>
@@ -3423,6 +3589,7 @@
                 <w:rFonts w:ascii="Calibri" w:eastAsia="Times New Roman" w:hAnsi="Calibri" w:cs="Calibri"/>
                 <w:color w:val="000000"/>
                 <w:kern w:val="0"/>
+                <w:lang w:val="pl-PL" w:eastAsia="pl-PL"/>
                 <w14:ligatures w14:val="none"/>
               </w:rPr>
             </w:pPr>
@@ -3431,21 +3598,22 @@
                 <w:rFonts w:ascii="Calibri" w:eastAsia="Times New Roman" w:hAnsi="Calibri" w:cs="Calibri"/>
                 <w:color w:val="000000"/>
                 <w:kern w:val="0"/>
-                <w14:ligatures w14:val="none"/>
-              </w:rPr>
-              <w:t>0,0074</w:t>
+                <w:lang w:val="pl-PL" w:eastAsia="pl-PL"/>
+                <w14:ligatures w14:val="none"/>
+              </w:rPr>
+              <w:t>0,012</w:t>
             </w:r>
           </w:p>
         </w:tc>
       </w:tr>
       <w:tr>
         <w:trPr>
-          <w:trHeight w:val="290"/>
+          <w:trHeight w:val="300"/>
           <w:jc w:val="center"/>
         </w:trPr>
         <w:tc>
           <w:tcPr>
-            <w:tcW w:w="300" w:type="dxa"/>
+            <w:tcW w:w="320" w:type="dxa"/>
             <w:tcBorders>
               <w:top w:val="nil"/>
               <w:left w:val="single" w:sz="4" w:space="0" w:color="auto"/>
@@ -3465,6 +3633,7 @@
                 <w:rFonts w:ascii="Calibri" w:eastAsia="Times New Roman" w:hAnsi="Calibri" w:cs="Calibri"/>
                 <w:color w:val="000000"/>
                 <w:kern w:val="0"/>
+                <w:lang w:val="pl-PL" w:eastAsia="pl-PL"/>
                 <w14:ligatures w14:val="none"/>
               </w:rPr>
             </w:pPr>
@@ -3473,6 +3642,7 @@
                 <w:rFonts w:ascii="Calibri" w:eastAsia="Times New Roman" w:hAnsi="Calibri" w:cs="Calibri"/>
                 <w:color w:val="000000"/>
                 <w:kern w:val="0"/>
+                <w:lang w:val="pl-PL" w:eastAsia="pl-PL"/>
                 <w14:ligatures w14:val="none"/>
               </w:rPr>
               <w:t>5</w:t>
@@ -3481,7 +3651,7 @@
         </w:tc>
         <w:tc>
           <w:tcPr>
-            <w:tcW w:w="940" w:type="dxa"/>
+            <w:tcW w:w="960" w:type="dxa"/>
             <w:tcBorders>
               <w:top w:val="nil"/>
               <w:left w:val="nil"/>
@@ -3501,6 +3671,7 @@
                 <w:rFonts w:ascii="Calibri" w:eastAsia="Times New Roman" w:hAnsi="Calibri" w:cs="Calibri"/>
                 <w:color w:val="000000"/>
                 <w:kern w:val="0"/>
+                <w:lang w:val="pl-PL" w:eastAsia="pl-PL"/>
                 <w14:ligatures w14:val="none"/>
               </w:rPr>
             </w:pPr>
@@ -3509,6 +3680,7 @@
                 <w:rFonts w:ascii="Calibri" w:eastAsia="Times New Roman" w:hAnsi="Calibri" w:cs="Calibri"/>
                 <w:color w:val="000000"/>
                 <w:kern w:val="0"/>
+                <w:lang w:val="pl-PL" w:eastAsia="pl-PL"/>
                 <w14:ligatures w14:val="none"/>
               </w:rPr>
               <w:t>47,00(28)</w:t>
@@ -3517,7 +3689,7 @@
         </w:tc>
         <w:tc>
           <w:tcPr>
-            <w:tcW w:w="1000" w:type="dxa"/>
+            <w:tcW w:w="1140" w:type="dxa"/>
             <w:tcBorders>
               <w:top w:val="nil"/>
               <w:left w:val="nil"/>
@@ -3537,6 +3709,7 @@
                 <w:rFonts w:ascii="Calibri" w:eastAsia="Times New Roman" w:hAnsi="Calibri" w:cs="Calibri"/>
                 <w:color w:val="000000"/>
                 <w:kern w:val="0"/>
+                <w:lang w:val="pl-PL" w:eastAsia="pl-PL"/>
                 <w14:ligatures w14:val="none"/>
               </w:rPr>
             </w:pPr>
@@ -3545,9 +3718,10 @@
                 <w:rFonts w:ascii="Calibri" w:eastAsia="Times New Roman" w:hAnsi="Calibri" w:cs="Calibri"/>
                 <w:color w:val="000000"/>
                 <w:kern w:val="0"/>
-                <w14:ligatures w14:val="none"/>
-              </w:rPr>
-              <w:t>861,2</w:t>
+                <w:lang w:val="pl-PL" w:eastAsia="pl-PL"/>
+                <w14:ligatures w14:val="none"/>
+              </w:rPr>
+              <w:t>859,75</w:t>
             </w:r>
           </w:p>
         </w:tc>
@@ -3573,6 +3747,7 @@
                 <w:rFonts w:ascii="Calibri" w:eastAsia="Times New Roman" w:hAnsi="Calibri" w:cs="Calibri"/>
                 <w:color w:val="000000"/>
                 <w:kern w:val="0"/>
+                <w:lang w:val="pl-PL" w:eastAsia="pl-PL"/>
                 <w14:ligatures w14:val="none"/>
               </w:rPr>
             </w:pPr>
@@ -3581,24 +3756,27 @@
                 <w:rFonts w:ascii="Calibri" w:eastAsia="Times New Roman" w:hAnsi="Calibri" w:cs="Calibri"/>
                 <w:color w:val="000000"/>
                 <w:kern w:val="0"/>
-                <w14:ligatures w14:val="none"/>
-              </w:rPr>
-              <w:t>33,64(7</w:t>
-            </w:r>
-            <w:r>
-              <w:rPr>
-                <w:rFonts w:ascii="Calibri" w:eastAsia="Times New Roman" w:hAnsi="Calibri" w:cs="Calibri"/>
-                <w:color w:val="000000"/>
-                <w:kern w:val="0"/>
-                <w14:ligatures w14:val="none"/>
-              </w:rPr>
-              <w:t>6</w:t>
-            </w:r>
-            <w:r>
-              <w:rPr>
-                <w:rFonts w:ascii="Calibri" w:eastAsia="Times New Roman" w:hAnsi="Calibri" w:cs="Calibri"/>
-                <w:color w:val="000000"/>
-                <w:kern w:val="0"/>
+                <w:lang w:val="pl-PL" w:eastAsia="pl-PL"/>
+                <w14:ligatures w14:val="none"/>
+              </w:rPr>
+              <w:t>33,6(1</w:t>
+            </w:r>
+            <w:r>
+              <w:rPr>
+                <w:rFonts w:ascii="Calibri" w:eastAsia="Times New Roman" w:hAnsi="Calibri" w:cs="Calibri"/>
+                <w:color w:val="000000"/>
+                <w:kern w:val="0"/>
+                <w:lang w:val="pl-PL" w:eastAsia="pl-PL"/>
+                <w14:ligatures w14:val="none"/>
+              </w:rPr>
+              <w:t>4</w:t>
+            </w:r>
+            <w:r>
+              <w:rPr>
+                <w:rFonts w:ascii="Calibri" w:eastAsia="Times New Roman" w:hAnsi="Calibri" w:cs="Calibri"/>
+                <w:color w:val="000000"/>
+                <w:kern w:val="0"/>
+                <w:lang w:val="pl-PL" w:eastAsia="pl-PL"/>
                 <w14:ligatures w14:val="none"/>
               </w:rPr>
               <w:t>)</w:t>
@@ -3607,7 +3785,7 @@
         </w:tc>
         <w:tc>
           <w:tcPr>
-            <w:tcW w:w="780" w:type="dxa"/>
+            <w:tcW w:w="820" w:type="dxa"/>
             <w:tcBorders>
               <w:top w:val="nil"/>
               <w:left w:val="nil"/>
@@ -3627,6 +3805,7 @@
                 <w:rFonts w:ascii="Calibri" w:eastAsia="Times New Roman" w:hAnsi="Calibri" w:cs="Calibri"/>
                 <w:color w:val="000000"/>
                 <w:kern w:val="0"/>
+                <w:lang w:val="pl-PL" w:eastAsia="pl-PL"/>
                 <w14:ligatures w14:val="none"/>
               </w:rPr>
             </w:pPr>
@@ -3635,9 +3814,10 @@
                 <w:rFonts w:ascii="Calibri" w:eastAsia="Times New Roman" w:hAnsi="Calibri" w:cs="Calibri"/>
                 <w:color w:val="000000"/>
                 <w:kern w:val="0"/>
-                <w14:ligatures w14:val="none"/>
-              </w:rPr>
-              <w:t>0,76</w:t>
+                <w:lang w:val="pl-PL" w:eastAsia="pl-PL"/>
+                <w14:ligatures w14:val="none"/>
+              </w:rPr>
+              <w:t>1,35</w:t>
             </w:r>
           </w:p>
         </w:tc>
@@ -3663,6 +3843,7 @@
                 <w:rFonts w:ascii="Calibri" w:eastAsia="Times New Roman" w:hAnsi="Calibri" w:cs="Calibri"/>
                 <w:color w:val="000000"/>
                 <w:kern w:val="0"/>
+                <w:lang w:val="pl-PL" w:eastAsia="pl-PL"/>
                 <w14:ligatures w14:val="none"/>
               </w:rPr>
             </w:pPr>
@@ -3671,15 +3852,36 @@
                 <w:rFonts w:ascii="Calibri" w:eastAsia="Times New Roman" w:hAnsi="Calibri" w:cs="Calibri"/>
                 <w:color w:val="000000"/>
                 <w:kern w:val="0"/>
-                <w14:ligatures w14:val="none"/>
-              </w:rPr>
-              <w:t>0,2946(66)</w:t>
+                <w:lang w:val="pl-PL" w:eastAsia="pl-PL"/>
+                <w14:ligatures w14:val="none"/>
+              </w:rPr>
+              <w:t>0,295(1</w:t>
+            </w:r>
+            <w:r>
+              <w:rPr>
+                <w:rFonts w:ascii="Calibri" w:eastAsia="Times New Roman" w:hAnsi="Calibri" w:cs="Calibri"/>
+                <w:color w:val="000000"/>
+                <w:kern w:val="0"/>
+                <w:lang w:val="pl-PL" w:eastAsia="pl-PL"/>
+                <w14:ligatures w14:val="none"/>
+              </w:rPr>
+              <w:t>2</w:t>
+            </w:r>
+            <w:r>
+              <w:rPr>
+                <w:rFonts w:ascii="Calibri" w:eastAsia="Times New Roman" w:hAnsi="Calibri" w:cs="Calibri"/>
+                <w:color w:val="000000"/>
+                <w:kern w:val="0"/>
+                <w:lang w:val="pl-PL" w:eastAsia="pl-PL"/>
+                <w14:ligatures w14:val="none"/>
+              </w:rPr>
+              <w:t>)</w:t>
             </w:r>
           </w:p>
         </w:tc>
         <w:tc>
           <w:tcPr>
-            <w:tcW w:w="1000" w:type="dxa"/>
+            <w:tcW w:w="1260" w:type="dxa"/>
             <w:tcBorders>
               <w:top w:val="nil"/>
               <w:left w:val="nil"/>
@@ -3699,6 +3901,7 @@
                 <w:rFonts w:ascii="Calibri" w:eastAsia="Times New Roman" w:hAnsi="Calibri" w:cs="Calibri"/>
                 <w:color w:val="000000"/>
                 <w:kern w:val="0"/>
+                <w:lang w:val="pl-PL" w:eastAsia="pl-PL"/>
                 <w14:ligatures w14:val="none"/>
               </w:rPr>
             </w:pPr>
@@ -3707,9 +3910,10 @@
                 <w:rFonts w:ascii="Calibri" w:eastAsia="Times New Roman" w:hAnsi="Calibri" w:cs="Calibri"/>
                 <w:color w:val="000000"/>
                 <w:kern w:val="0"/>
-                <w14:ligatures w14:val="none"/>
-              </w:rPr>
-              <w:t>0,0066</w:t>
+                <w:lang w:val="pl-PL" w:eastAsia="pl-PL"/>
+                <w14:ligatures w14:val="none"/>
+              </w:rPr>
+              <w:t>0,012</w:t>
             </w:r>
           </w:p>
         </w:tc>
@@ -3738,7 +3942,7 @@
         <w:rPr>
           <w:lang w:val="pl-PL"/>
         </w:rPr>
-        <w:t>6</w:t>
+        <w:t>5</w:t>
       </w:r>
       <w:r>
         <w:rPr>
@@ -3755,14 +3959,273 @@
       </w:pPr>
       <w:r>
         <w:rPr>
+          <w:lang w:val="pl-PL"/>
+        </w:rPr>
+        <w:t xml:space="preserve">Korzystając z prawa przenoszenia niepewności obliczamy niepewność </w:t>
+      </w:r>
+      <w:r>
+        <w:rPr>
+          <w:lang w:val="pl-PL"/>
+        </w:rPr>
+        <w:t>u(η)</w:t>
+      </w:r>
+      <w:r>
+        <w:rPr>
+          <w:lang w:val="pl-PL"/>
+        </w:rPr>
+        <w:t>. Pochodne obliczone używając kalkulatora WolframAlpha.</w:t>
+      </w:r>
+      <w:r>
+        <w:rPr>
+          <w:lang w:val="pl-PL"/>
+        </w:rPr>
+        <w:t xml:space="preserve"> Wyniki w tabelce wyżej.</w:t>
+      </w:r>
+    </w:p>
+    <w:p>
+      <w:pPr>
+        <w:jc w:val="center"/>
+        <w:rPr>
+          <w:lang w:val="pl-PL"/>
+        </w:rPr>
+      </w:pPr>
+      <w:r>
+        <w:rPr>
+          <w:lang w:val="pl-PL"/>
+        </w:rPr>
+        <w:t>η</w:t>
+      </w:r>
+      <w:r>
+        <w:rPr>
+          <w:lang w:val="pl-PL"/>
+        </w:rPr>
+        <w:t xml:space="preserve"> = </w:t>
+      </w:r>
+      <w:r>
+        <w:rPr>
+          <w:lang w:val="pl-PL"/>
+        </w:rPr>
+        <w:t>K(ρ</w:t>
+      </w:r>
+      <w:r>
+        <w:rPr>
+          <w:vertAlign w:val="subscript"/>
+          <w:lang w:val="pl-PL"/>
+        </w:rPr>
+        <w:t>k</w:t>
+      </w:r>
+      <w:r>
+        <w:rPr>
+          <w:lang w:val="pl-PL"/>
+        </w:rPr>
+        <w:t xml:space="preserve"> − ρ)t</w:t>
+      </w:r>
+    </w:p>
+    <w:p>
+      <w:pPr>
+        <w:jc w:val="center"/>
+        <w:rPr>
+          <w:lang w:val="pl-PL"/>
+        </w:rPr>
+      </w:pPr>
+      <w:r>
+        <w:rPr>
+          <w:lang w:val="pl-PL"/>
+        </w:rPr>
+        <w:t>u(η)</w:t>
+      </w:r>
+      <w:r>
+        <w:rPr>
+          <w:lang w:val="pl-PL"/>
+        </w:rPr>
+        <w:t xml:space="preserve"> = </w:t>
+      </w:r>
+      <m:oMath>
+        <m:rad>
+          <m:radPr>
+            <m:degHide m:val="1"/>
+            <m:ctrlPr>
+              <w:rPr>
+                <w:rFonts w:ascii="Cambria Math" w:hAnsi="Cambria Math"/>
+                <w:i/>
+                <w:lang w:val="pl-PL"/>
+              </w:rPr>
+            </m:ctrlPr>
+          </m:radPr>
+          <m:deg/>
+          <m:e>
+            <m:sSup>
+              <m:sSupPr>
+                <m:ctrlPr>
+                  <w:rPr>
+                    <w:rFonts w:ascii="Cambria Math" w:hAnsi="Cambria Math"/>
+                    <w:i/>
+                    <w:lang w:val="pl-PL"/>
+                  </w:rPr>
+                </m:ctrlPr>
+              </m:sSupPr>
+              <m:e>
+                <m:r>
+                  <w:rPr>
+                    <w:rFonts w:ascii="Cambria Math" w:hAnsi="Cambria Math"/>
+                    <w:lang w:val="pl-PL"/>
+                  </w:rPr>
+                  <m:t>[</m:t>
+                </m:r>
+                <m:f>
+                  <m:fPr>
+                    <m:ctrlPr>
+                      <w:rPr>
+                        <w:rFonts w:ascii="Cambria Math" w:hAnsi="Cambria Math"/>
+                        <w:i/>
+                        <w:lang w:val="pl-PL"/>
+                      </w:rPr>
+                    </m:ctrlPr>
+                  </m:fPr>
+                  <m:num>
+                    <m:r>
+                      <w:rPr>
+                        <w:rFonts w:ascii="Cambria Math" w:hAnsi="Cambria Math"/>
+                      </w:rPr>
+                      <m:t>∂</m:t>
+                    </m:r>
+                    <m:r>
+                      <w:rPr>
+                        <w:rFonts w:ascii="Cambria Math" w:hAnsi="Cambria Math"/>
+                      </w:rPr>
+                      <m:t>y</m:t>
+                    </m:r>
+                  </m:num>
+                  <m:den>
+                    <m:r>
+                      <w:rPr>
+                        <w:rFonts w:ascii="Cambria Math" w:hAnsi="Cambria Math"/>
+                      </w:rPr>
+                      <m:t>∂</m:t>
+                    </m:r>
+                    <m:r>
+                      <w:rPr>
+                        <w:rFonts w:ascii="Cambria Math" w:hAnsi="Cambria Math"/>
+                      </w:rPr>
+                      <m:t>t</m:t>
+                    </m:r>
+                  </m:den>
+                </m:f>
+                <m:r>
+                  <w:rPr>
+                    <w:rFonts w:ascii="Cambria Math" w:hAnsi="Cambria Math"/>
+                    <w:lang w:val="pl-PL"/>
+                  </w:rPr>
+                  <m:t>*u(t)]</m:t>
+                </m:r>
+              </m:e>
+              <m:sup>
+                <m:r>
+                  <w:rPr>
+                    <w:rFonts w:ascii="Cambria Math" w:hAnsi="Cambria Math"/>
+                    <w:lang w:val="pl-PL"/>
+                  </w:rPr>
+                  <m:t>2</m:t>
+                </m:r>
+              </m:sup>
+            </m:sSup>
+          </m:e>
+        </m:rad>
+      </m:oMath>
+    </w:p>
+    <w:p>
+      <w:pPr>
+        <w:jc w:val="center"/>
+        <w:rPr>
+          <w:lang w:val="pl-PL"/>
+        </w:rPr>
+      </w:pPr>
+      <w:r>
+        <w:rPr>
+          <w:lang w:val="pl-PL"/>
+        </w:rPr>
+        <w:lastRenderedPageBreak/>
+        <w:t>u(η)</w:t>
+      </w:r>
+      <w:r>
+        <w:rPr>
+          <w:lang w:val="pl-PL"/>
+        </w:rPr>
+        <w:t xml:space="preserve"> = </w:t>
+      </w:r>
+      <w:r>
+        <w:rPr>
+          <w:lang w:val="pl-PL"/>
+        </w:rPr>
+        <w:t>K(ρ</w:t>
+      </w:r>
+      <w:r>
+        <w:rPr>
+          <w:vertAlign w:val="subscript"/>
+          <w:lang w:val="pl-PL"/>
+        </w:rPr>
+        <w:t>k</w:t>
+      </w:r>
+      <w:r>
+        <w:rPr>
+          <w:lang w:val="pl-PL"/>
+        </w:rPr>
+        <w:t xml:space="preserve"> − ρ)</w:t>
+      </w:r>
+      <w:r>
+        <w:rPr>
+          <w:lang w:val="pl-PL"/>
+        </w:rPr>
+        <w:t>*</w:t>
+      </w:r>
+      <w:r>
+        <w:rPr>
+          <w:lang w:val="pl-PL"/>
+        </w:rPr>
+        <w:t>u(t)</w:t>
+      </w:r>
+    </w:p>
+    <w:p>
+      <w:pPr>
+        <w:rPr>
+          <w:lang w:val="pl-PL"/>
+        </w:rPr>
+      </w:pPr>
+      <w:r>
+        <w:rPr>
+          <w:lang w:val="pl-PL"/>
+        </w:rPr>
+        <w:t xml:space="preserve">Zadanie </w:t>
+      </w:r>
+      <w:r>
+        <w:rPr>
+          <w:lang w:val="pl-PL"/>
+        </w:rPr>
+        <w:t>6</w:t>
+      </w:r>
+      <w:r>
+        <w:rPr>
+          <w:lang w:val="pl-PL"/>
+        </w:rPr>
+        <w:t>.</w:t>
+      </w:r>
+    </w:p>
+    <w:p>
+      <w:pPr>
+        <w:jc w:val="center"/>
+        <w:rPr>
+          <w:lang w:val="pl-PL"/>
+        </w:rPr>
+      </w:pPr>
+      <w:r>
+        <w:rPr>
           <w:noProof/>
         </w:rPr>
-        <w:lastRenderedPageBreak/>
         <w:drawing>
-          <wp:inline distT="0" distB="0" distL="0" distR="0" wp14:anchorId="0B9082F1" wp14:editId="744A24E0">
-            <wp:extent cx="4153196" cy="3372722"/>
-            <wp:effectExtent l="0" t="0" r="0" b="18415"/>
-            <wp:docPr id="1143795891" name="Wykres 1">
+          <wp:inline distT="0" distB="0" distL="0" distR="0" wp14:anchorId="06D9C070" wp14:editId="6B8B65E9">
+            <wp:extent cx="6406515" cy="3200400"/>
+            <wp:effectExtent l="0" t="0" r="13335" b="0"/>
+            <wp:docPr id="2001086670" name="Wykres 1">
               <a:extLst xmlns:a="http://schemas.openxmlformats.org/drawingml/2006/main">
                 <a:ext uri="{FF2B5EF4-FFF2-40B4-BE49-F238E27FC236}">
                   <a16:creationId xmlns:a16="http://schemas.microsoft.com/office/drawing/2014/main" id="{14139237-5150-B228-123B-7C5BC0759238}"/>
@@ -3806,6 +4269,7 @@
     </w:p>
     <w:p>
       <w:pPr>
+        <w:jc w:val="center"/>
         <w:rPr>
           <w:lang w:val="pl-PL"/>
         </w:rPr>
@@ -3815,10 +4279,10 @@
           <w:noProof/>
         </w:rPr>
         <w:drawing>
-          <wp:inline distT="0" distB="0" distL="0" distR="0" wp14:anchorId="77693D39" wp14:editId="5B758FD9">
-            <wp:extent cx="5358112" cy="3226234"/>
-            <wp:effectExtent l="0" t="0" r="14605" b="12700"/>
-            <wp:docPr id="1365412990" name="Wykres 1">
+          <wp:inline distT="0" distB="0" distL="0" distR="0" wp14:anchorId="24FBC9A3" wp14:editId="5DD17F39">
+            <wp:extent cx="6694227" cy="3349625"/>
+            <wp:effectExtent l="0" t="0" r="11430" b="3175"/>
+            <wp:docPr id="2068937496" name="Wykres 1">
               <a:extLst xmlns:a="http://schemas.openxmlformats.org/drawingml/2006/main">
                 <a:ext uri="{FF2B5EF4-FFF2-40B4-BE49-F238E27FC236}">
                   <a16:creationId xmlns:a16="http://schemas.microsoft.com/office/drawing/2014/main" id="{EC20268B-22D8-1DBC-12A9-A9A65F26A023}"/>
@@ -3857,6 +4321,12 @@
         <w:rPr>
           <w:lang w:val="pl-PL"/>
         </w:rPr>
+        <w:t>,9</w:t>
+      </w:r>
+      <w:r>
+        <w:rPr>
+          <w:lang w:val="pl-PL"/>
+        </w:rPr>
         <w:t>.</w:t>
       </w:r>
     </w:p>
@@ -3866,192 +4336,11 @@
           <w:lang w:val="pl-PL"/>
         </w:rPr>
       </w:pPr>
-    </w:p>
-    <w:tbl>
-      <w:tblPr>
-        <w:tblW w:w="2830" w:type="dxa"/>
-        <w:jc w:val="center"/>
-        <w:tblLook w:val="04A0" w:firstRow="1" w:lastRow="0" w:firstColumn="1" w:lastColumn="0" w:noHBand="0" w:noVBand="1"/>
-      </w:tblPr>
-      <w:tblGrid>
-        <w:gridCol w:w="1408"/>
-        <w:gridCol w:w="1422"/>
-      </w:tblGrid>
-      <w:tr>
-        <w:trPr>
-          <w:trHeight w:val="290"/>
-          <w:jc w:val="center"/>
-        </w:trPr>
-        <w:tc>
-          <w:tcPr>
-            <w:tcW w:w="1408" w:type="dxa"/>
-            <w:tcBorders>
-              <w:top w:val="single" w:sz="4" w:space="0" w:color="auto"/>
-              <w:left w:val="single" w:sz="4" w:space="0" w:color="auto"/>
-              <w:bottom w:val="single" w:sz="4" w:space="0" w:color="auto"/>
-              <w:right w:val="single" w:sz="4" w:space="0" w:color="auto"/>
-            </w:tcBorders>
-            <w:shd w:val="clear" w:color="auto" w:fill="auto"/>
-            <w:noWrap/>
-            <w:vAlign w:val="center"/>
-            <w:hideMark/>
-          </w:tcPr>
-          <w:p>
-            <w:pPr>
-              <w:spacing w:after="0" w:line="240" w:lineRule="auto"/>
-              <w:jc w:val="center"/>
-              <w:rPr>
-                <w:rFonts w:ascii="Calibri" w:eastAsia="Times New Roman" w:hAnsi="Calibri" w:cs="Calibri"/>
-                <w:color w:val="000000"/>
-                <w:kern w:val="0"/>
-                <w14:ligatures w14:val="none"/>
-              </w:rPr>
-            </w:pPr>
-            <w:r>
-              <w:rPr>
-                <w:rFonts w:ascii="Calibri" w:eastAsia="Times New Roman" w:hAnsi="Calibri" w:cs="Calibri"/>
-                <w:color w:val="000000"/>
-                <w:kern w:val="0"/>
-                <w14:ligatures w14:val="none"/>
-              </w:rPr>
-              <w:t>a, K/mol</w:t>
-            </w:r>
-          </w:p>
-        </w:tc>
-        <w:tc>
-          <w:tcPr>
-            <w:tcW w:w="1422" w:type="dxa"/>
-            <w:tcBorders>
-              <w:top w:val="single" w:sz="4" w:space="0" w:color="auto"/>
-              <w:left w:val="nil"/>
-              <w:bottom w:val="single" w:sz="4" w:space="0" w:color="auto"/>
-              <w:right w:val="single" w:sz="4" w:space="0" w:color="auto"/>
-            </w:tcBorders>
-            <w:shd w:val="clear" w:color="auto" w:fill="auto"/>
-            <w:noWrap/>
-            <w:vAlign w:val="center"/>
-            <w:hideMark/>
-          </w:tcPr>
-          <w:p>
-            <w:pPr>
-              <w:spacing w:after="0" w:line="240" w:lineRule="auto"/>
-              <w:jc w:val="center"/>
-              <w:rPr>
-                <w:rFonts w:ascii="Calibri" w:eastAsia="Times New Roman" w:hAnsi="Calibri" w:cs="Calibri"/>
-                <w:color w:val="000000"/>
-                <w:kern w:val="0"/>
-                <w14:ligatures w14:val="none"/>
-              </w:rPr>
-            </w:pPr>
-            <w:r>
-              <w:rPr>
-                <w:rFonts w:ascii="Calibri" w:eastAsia="Times New Roman" w:hAnsi="Calibri" w:cs="Calibri"/>
-                <w:color w:val="000000"/>
-                <w:kern w:val="0"/>
-                <w14:ligatures w14:val="none"/>
-              </w:rPr>
-              <w:t>b, K/mol</w:t>
-            </w:r>
-          </w:p>
-        </w:tc>
-      </w:tr>
-      <w:tr>
-        <w:trPr>
-          <w:trHeight w:val="290"/>
-          <w:jc w:val="center"/>
-        </w:trPr>
-        <w:tc>
-          <w:tcPr>
-            <w:tcW w:w="1408" w:type="dxa"/>
-            <w:tcBorders>
-              <w:top w:val="nil"/>
-              <w:left w:val="single" w:sz="4" w:space="0" w:color="auto"/>
-              <w:bottom w:val="single" w:sz="4" w:space="0" w:color="auto"/>
-              <w:right w:val="single" w:sz="4" w:space="0" w:color="auto"/>
-            </w:tcBorders>
-            <w:shd w:val="clear" w:color="auto" w:fill="auto"/>
-            <w:noWrap/>
-            <w:vAlign w:val="center"/>
-            <w:hideMark/>
-          </w:tcPr>
-          <w:p>
-            <w:pPr>
-              <w:spacing w:after="0" w:line="240" w:lineRule="auto"/>
-              <w:jc w:val="center"/>
-              <w:rPr>
-                <w:rFonts w:ascii="Calibri" w:eastAsia="Times New Roman" w:hAnsi="Calibri" w:cs="Calibri"/>
-                <w:color w:val="000000"/>
-                <w:kern w:val="0"/>
-                <w14:ligatures w14:val="none"/>
-              </w:rPr>
-            </w:pPr>
-            <w:r>
-              <w:rPr>
-                <w:rFonts w:ascii="Calibri" w:eastAsia="Times New Roman" w:hAnsi="Calibri" w:cs="Calibri"/>
-                <w:color w:val="000000"/>
-                <w:kern w:val="0"/>
-                <w14:ligatures w14:val="none"/>
-              </w:rPr>
-              <w:t>4857,038(11)</w:t>
-            </w:r>
-          </w:p>
-        </w:tc>
-        <w:tc>
-          <w:tcPr>
-            <w:tcW w:w="1422" w:type="dxa"/>
-            <w:tcBorders>
-              <w:top w:val="nil"/>
-              <w:left w:val="nil"/>
-              <w:bottom w:val="single" w:sz="4" w:space="0" w:color="auto"/>
-              <w:right w:val="single" w:sz="4" w:space="0" w:color="auto"/>
-            </w:tcBorders>
-            <w:shd w:val="clear" w:color="auto" w:fill="auto"/>
-            <w:noWrap/>
-            <w:vAlign w:val="center"/>
-            <w:hideMark/>
-          </w:tcPr>
-          <w:p>
-            <w:pPr>
-              <w:spacing w:after="0" w:line="240" w:lineRule="auto"/>
-              <w:jc w:val="center"/>
-              <w:rPr>
-                <w:rFonts w:ascii="Calibri" w:eastAsia="Times New Roman" w:hAnsi="Calibri" w:cs="Calibri"/>
-                <w:color w:val="000000"/>
-                <w:kern w:val="0"/>
-                <w14:ligatures w14:val="none"/>
-              </w:rPr>
-            </w:pPr>
-            <w:r>
-              <w:rPr>
-                <w:rFonts w:ascii="Calibri" w:eastAsia="Times New Roman" w:hAnsi="Calibri" w:cs="Calibri"/>
-                <w:color w:val="000000"/>
-                <w:kern w:val="0"/>
-                <w14:ligatures w14:val="none"/>
-              </w:rPr>
-              <w:t>-16,38(36)</w:t>
-            </w:r>
-          </w:p>
-        </w:tc>
-      </w:tr>
-    </w:tbl>
-    <w:p>
-      <w:pPr>
-        <w:rPr>
-          <w:lang w:val="pl-PL"/>
-        </w:rPr>
-      </w:pPr>
-    </w:p>
-    <w:p>
-      <w:pPr>
-        <w:rPr>
-          <w:lang w:val="pl-PL"/>
-        </w:rPr>
-      </w:pPr>
-      <w:r>
-        <w:rPr>
-          <w:lang w:val="pl-PL"/>
-        </w:rPr>
-        <w:t>Zadanie 9.</w:t>
+      <w:r>
+        <w:rPr>
+          <w:lang w:val="pl-PL"/>
+        </w:rPr>
+        <w:t>Do znalezienia współczynników użyliśmy funkcji =REGLINP. Niżej zapisane wraz z niepewnościami</w:t>
       </w:r>
     </w:p>
     <w:p>
@@ -4518,10 +4807,587 @@
       </m:oMathPara>
     </w:p>
     <w:p>
-      <w:r>
-        <w:t>Zadanie 10.</w:t>
-      </w:r>
+      <w:pPr>
+        <w:rPr>
+          <w:lang w:val="pl-PL"/>
+        </w:rPr>
+      </w:pPr>
     </w:p>
+    <w:tbl>
+      <w:tblPr>
+        <w:tblW w:w="2840" w:type="dxa"/>
+        <w:jc w:val="center"/>
+        <w:tblCellMar>
+          <w:left w:w="70" w:type="dxa"/>
+          <w:right w:w="70" w:type="dxa"/>
+        </w:tblCellMar>
+        <w:tblLook w:val="04A0" w:firstRow="1" w:lastRow="0" w:firstColumn="1" w:lastColumn="0" w:noHBand="0" w:noVBand="1"/>
+      </w:tblPr>
+      <w:tblGrid>
+        <w:gridCol w:w="1480"/>
+        <w:gridCol w:w="1360"/>
+      </w:tblGrid>
+      <w:tr>
+        <w:trPr>
+          <w:trHeight w:val="300"/>
+          <w:jc w:val="center"/>
+        </w:trPr>
+        <w:tc>
+          <w:tcPr>
+            <w:tcW w:w="1480" w:type="dxa"/>
+            <w:tcBorders>
+              <w:top w:val="single" w:sz="4" w:space="0" w:color="auto"/>
+              <w:left w:val="single" w:sz="4" w:space="0" w:color="auto"/>
+              <w:bottom w:val="single" w:sz="4" w:space="0" w:color="auto"/>
+              <w:right w:val="single" w:sz="4" w:space="0" w:color="auto"/>
+            </w:tcBorders>
+            <w:shd w:val="clear" w:color="auto" w:fill="auto"/>
+            <w:noWrap/>
+            <w:vAlign w:val="center"/>
+            <w:hideMark/>
+          </w:tcPr>
+          <w:p>
+            <w:pPr>
+              <w:spacing w:after="0" w:line="240" w:lineRule="auto"/>
+              <w:jc w:val="center"/>
+              <w:rPr>
+                <w:rFonts w:ascii="Calibri" w:eastAsia="Times New Roman" w:hAnsi="Calibri" w:cs="Calibri"/>
+                <w:color w:val="000000"/>
+                <w:kern w:val="0"/>
+                <w:lang w:val="pl-PL" w:eastAsia="pl-PL"/>
+                <w14:ligatures w14:val="none"/>
+              </w:rPr>
+            </w:pPr>
+            <w:r>
+              <w:rPr>
+                <w:rFonts w:ascii="Calibri" w:eastAsia="Times New Roman" w:hAnsi="Calibri" w:cs="Calibri"/>
+                <w:color w:val="000000"/>
+                <w:kern w:val="0"/>
+                <w:lang w:val="pl-PL" w:eastAsia="pl-PL"/>
+                <w14:ligatures w14:val="none"/>
+              </w:rPr>
+              <w:t>a, K</w:t>
+            </w:r>
+          </w:p>
+        </w:tc>
+        <w:tc>
+          <w:tcPr>
+            <w:tcW w:w="1360" w:type="dxa"/>
+            <w:tcBorders>
+              <w:top w:val="single" w:sz="4" w:space="0" w:color="auto"/>
+              <w:left w:val="nil"/>
+              <w:bottom w:val="single" w:sz="4" w:space="0" w:color="auto"/>
+              <w:right w:val="single" w:sz="4" w:space="0" w:color="auto"/>
+            </w:tcBorders>
+            <w:shd w:val="clear" w:color="auto" w:fill="auto"/>
+            <w:noWrap/>
+            <w:vAlign w:val="center"/>
+            <w:hideMark/>
+          </w:tcPr>
+          <w:p>
+            <w:pPr>
+              <w:spacing w:after="0" w:line="240" w:lineRule="auto"/>
+              <w:jc w:val="center"/>
+              <w:rPr>
+                <w:rFonts w:ascii="Calibri" w:eastAsia="Times New Roman" w:hAnsi="Calibri" w:cs="Calibri"/>
+                <w:color w:val="000000"/>
+                <w:kern w:val="0"/>
+                <w:lang w:val="pl-PL" w:eastAsia="pl-PL"/>
+                <w14:ligatures w14:val="none"/>
+              </w:rPr>
+            </w:pPr>
+            <w:r>
+              <w:rPr>
+                <w:rFonts w:ascii="Calibri" w:eastAsia="Times New Roman" w:hAnsi="Calibri" w:cs="Calibri"/>
+                <w:color w:val="000000"/>
+                <w:kern w:val="0"/>
+                <w:lang w:val="pl-PL" w:eastAsia="pl-PL"/>
+                <w14:ligatures w14:val="none"/>
+              </w:rPr>
+              <w:t>b, K</w:t>
+            </w:r>
+          </w:p>
+        </w:tc>
+      </w:tr>
+      <w:tr>
+        <w:trPr>
+          <w:trHeight w:val="300"/>
+          <w:jc w:val="center"/>
+        </w:trPr>
+        <w:tc>
+          <w:tcPr>
+            <w:tcW w:w="1480" w:type="dxa"/>
+            <w:tcBorders>
+              <w:top w:val="nil"/>
+              <w:left w:val="single" w:sz="4" w:space="0" w:color="auto"/>
+              <w:bottom w:val="single" w:sz="4" w:space="0" w:color="auto"/>
+              <w:right w:val="single" w:sz="4" w:space="0" w:color="auto"/>
+            </w:tcBorders>
+            <w:shd w:val="clear" w:color="auto" w:fill="auto"/>
+            <w:noWrap/>
+            <w:vAlign w:val="center"/>
+            <w:hideMark/>
+          </w:tcPr>
+          <w:p>
+            <w:pPr>
+              <w:spacing w:after="0" w:line="240" w:lineRule="auto"/>
+              <w:jc w:val="center"/>
+              <w:rPr>
+                <w:rFonts w:ascii="Calibri" w:eastAsia="Times New Roman" w:hAnsi="Calibri" w:cs="Calibri"/>
+                <w:color w:val="000000"/>
+                <w:kern w:val="0"/>
+                <w:lang w:val="pl-PL" w:eastAsia="pl-PL"/>
+                <w14:ligatures w14:val="none"/>
+              </w:rPr>
+            </w:pPr>
+            <w:r>
+              <w:rPr>
+                <w:rFonts w:ascii="Calibri" w:eastAsia="Times New Roman" w:hAnsi="Calibri" w:cs="Calibri"/>
+                <w:color w:val="000000"/>
+                <w:kern w:val="0"/>
+                <w:lang w:val="pl-PL" w:eastAsia="pl-PL"/>
+                <w14:ligatures w14:val="none"/>
+              </w:rPr>
+              <w:t>4856,289(11)</w:t>
+            </w:r>
+          </w:p>
+        </w:tc>
+        <w:tc>
+          <w:tcPr>
+            <w:tcW w:w="1360" w:type="dxa"/>
+            <w:tcBorders>
+              <w:top w:val="nil"/>
+              <w:left w:val="nil"/>
+              <w:bottom w:val="single" w:sz="4" w:space="0" w:color="auto"/>
+              <w:right w:val="single" w:sz="4" w:space="0" w:color="auto"/>
+            </w:tcBorders>
+            <w:shd w:val="clear" w:color="auto" w:fill="auto"/>
+            <w:noWrap/>
+            <w:vAlign w:val="center"/>
+            <w:hideMark/>
+          </w:tcPr>
+          <w:p>
+            <w:pPr>
+              <w:spacing w:after="0" w:line="240" w:lineRule="auto"/>
+              <w:jc w:val="center"/>
+              <w:rPr>
+                <w:rFonts w:ascii="Calibri" w:eastAsia="Times New Roman" w:hAnsi="Calibri" w:cs="Calibri"/>
+                <w:color w:val="000000"/>
+                <w:kern w:val="0"/>
+                <w:lang w:val="pl-PL" w:eastAsia="pl-PL"/>
+                <w14:ligatures w14:val="none"/>
+              </w:rPr>
+            </w:pPr>
+            <w:r>
+              <w:rPr>
+                <w:rFonts w:ascii="Calibri" w:eastAsia="Times New Roman" w:hAnsi="Calibri" w:cs="Calibri"/>
+                <w:color w:val="000000"/>
+                <w:kern w:val="0"/>
+                <w:lang w:val="pl-PL" w:eastAsia="pl-PL"/>
+                <w14:ligatures w14:val="none"/>
+              </w:rPr>
+              <w:t>-16,37(36)</w:t>
+            </w:r>
+          </w:p>
+        </w:tc>
+      </w:tr>
+    </w:tbl>
+    <w:p>
+      <w:pPr>
+        <w:rPr>
+          <w:lang w:val="pl-PL"/>
+        </w:rPr>
+      </w:pPr>
+    </w:p>
+    <w:p>
+      <w:r>
+        <w:t>Zadanie 1</w:t>
+      </w:r>
+      <w:r>
+        <w:t>0</w:t>
+      </w:r>
+      <w:r>
+        <w:t>, 11</w:t>
+      </w:r>
+      <w:r>
+        <w:t>.</w:t>
+      </w:r>
+    </w:p>
+    <w:p>
+      <w:pPr>
+        <w:jc w:val="center"/>
+        <w:rPr>
+          <w:rFonts w:eastAsiaTheme="minorEastAsia"/>
+          <w:lang w:val="pl-PL"/>
+        </w:rPr>
+      </w:pPr>
+      <w:r>
+        <w:rPr>
+          <w:rFonts w:eastAsiaTheme="minorEastAsia"/>
+          <w:lang w:val="pl-PL"/>
+        </w:rPr>
+        <w:t>1 J = 6,24*10</w:t>
+      </w:r>
+      <w:r>
+        <w:rPr>
+          <w:rFonts w:eastAsiaTheme="minorEastAsia"/>
+          <w:vertAlign w:val="superscript"/>
+          <w:lang w:val="pl-PL"/>
+        </w:rPr>
+        <w:t>18</w:t>
+      </w:r>
+      <w:r>
+        <w:rPr>
+          <w:rFonts w:eastAsiaTheme="minorEastAsia"/>
+          <w:lang w:val="pl-PL"/>
+        </w:rPr>
+        <w:t xml:space="preserve"> eV</w:t>
+      </w:r>
+    </w:p>
+    <w:tbl>
+      <w:tblPr>
+        <w:tblW w:w="2600" w:type="dxa"/>
+        <w:jc w:val="center"/>
+        <w:tblCellMar>
+          <w:left w:w="70" w:type="dxa"/>
+          <w:right w:w="70" w:type="dxa"/>
+        </w:tblCellMar>
+        <w:tblLook w:val="04A0" w:firstRow="1" w:lastRow="0" w:firstColumn="1" w:lastColumn="0" w:noHBand="0" w:noVBand="1"/>
+      </w:tblPr>
+      <w:tblGrid>
+        <w:gridCol w:w="1300"/>
+        <w:gridCol w:w="1300"/>
+      </w:tblGrid>
+      <w:tr>
+        <w:trPr>
+          <w:trHeight w:val="300"/>
+          <w:jc w:val="center"/>
+        </w:trPr>
+        <w:tc>
+          <w:tcPr>
+            <w:tcW w:w="1300" w:type="dxa"/>
+            <w:tcBorders>
+              <w:top w:val="single" w:sz="4" w:space="0" w:color="auto"/>
+              <w:left w:val="single" w:sz="4" w:space="0" w:color="auto"/>
+              <w:bottom w:val="single" w:sz="4" w:space="0" w:color="auto"/>
+              <w:right w:val="single" w:sz="4" w:space="0" w:color="auto"/>
+            </w:tcBorders>
+            <w:shd w:val="clear" w:color="auto" w:fill="auto"/>
+            <w:noWrap/>
+            <w:vAlign w:val="center"/>
+            <w:hideMark/>
+          </w:tcPr>
+          <w:p>
+            <w:pPr>
+              <w:spacing w:after="0" w:line="240" w:lineRule="auto"/>
+              <w:jc w:val="center"/>
+              <w:rPr>
+                <w:rFonts w:ascii="Calibri" w:eastAsia="Times New Roman" w:hAnsi="Calibri" w:cs="Calibri"/>
+                <w:color w:val="000000"/>
+                <w:kern w:val="0"/>
+                <w:lang w:val="pl-PL" w:eastAsia="pl-PL"/>
+                <w14:ligatures w14:val="none"/>
+              </w:rPr>
+            </w:pPr>
+            <w:r>
+              <w:rPr>
+                <w:rFonts w:ascii="Calibri" w:eastAsia="Times New Roman" w:hAnsi="Calibri" w:cs="Calibri"/>
+                <w:color w:val="000000"/>
+                <w:kern w:val="0"/>
+                <w:lang w:val="pl-PL" w:eastAsia="pl-PL"/>
+                <w14:ligatures w14:val="none"/>
+              </w:rPr>
+              <w:t>W, J</w:t>
+            </w:r>
+          </w:p>
+        </w:tc>
+        <w:tc>
+          <w:tcPr>
+            <w:tcW w:w="1300" w:type="dxa"/>
+            <w:tcBorders>
+              <w:top w:val="single" w:sz="4" w:space="0" w:color="auto"/>
+              <w:left w:val="nil"/>
+              <w:bottom w:val="single" w:sz="4" w:space="0" w:color="auto"/>
+              <w:right w:val="single" w:sz="4" w:space="0" w:color="auto"/>
+            </w:tcBorders>
+            <w:shd w:val="clear" w:color="auto" w:fill="auto"/>
+            <w:noWrap/>
+            <w:vAlign w:val="center"/>
+            <w:hideMark/>
+          </w:tcPr>
+          <w:p>
+            <w:pPr>
+              <w:spacing w:after="0" w:line="240" w:lineRule="auto"/>
+              <w:jc w:val="center"/>
+              <w:rPr>
+                <w:rFonts w:ascii="Calibri" w:eastAsia="Times New Roman" w:hAnsi="Calibri" w:cs="Calibri"/>
+                <w:color w:val="000000"/>
+                <w:kern w:val="0"/>
+                <w:lang w:val="pl-PL" w:eastAsia="pl-PL"/>
+                <w14:ligatures w14:val="none"/>
+              </w:rPr>
+            </w:pPr>
+            <w:r>
+              <w:rPr>
+                <w:rFonts w:ascii="Calibri" w:eastAsia="Times New Roman" w:hAnsi="Calibri" w:cs="Calibri"/>
+                <w:color w:val="000000"/>
+                <w:kern w:val="0"/>
+                <w:lang w:val="pl-PL" w:eastAsia="pl-PL"/>
+                <w14:ligatures w14:val="none"/>
+              </w:rPr>
+              <w:t>u(W), J</w:t>
+            </w:r>
+          </w:p>
+        </w:tc>
+      </w:tr>
+      <w:tr>
+        <w:trPr>
+          <w:trHeight w:val="300"/>
+          <w:jc w:val="center"/>
+        </w:trPr>
+        <w:tc>
+          <w:tcPr>
+            <w:tcW w:w="1300" w:type="dxa"/>
+            <w:tcBorders>
+              <w:top w:val="nil"/>
+              <w:left w:val="single" w:sz="4" w:space="0" w:color="auto"/>
+              <w:bottom w:val="single" w:sz="4" w:space="0" w:color="auto"/>
+              <w:right w:val="single" w:sz="4" w:space="0" w:color="auto"/>
+            </w:tcBorders>
+            <w:shd w:val="clear" w:color="auto" w:fill="auto"/>
+            <w:noWrap/>
+            <w:vAlign w:val="center"/>
+            <w:hideMark/>
+          </w:tcPr>
+          <w:p>
+            <w:pPr>
+              <w:spacing w:after="0" w:line="240" w:lineRule="auto"/>
+              <w:jc w:val="center"/>
+              <w:rPr>
+                <w:rFonts w:ascii="Calibri" w:eastAsia="Times New Roman" w:hAnsi="Calibri" w:cs="Calibri"/>
+                <w:color w:val="000000"/>
+                <w:kern w:val="0"/>
+                <w:lang w:val="pl-PL" w:eastAsia="pl-PL"/>
+                <w14:ligatures w14:val="none"/>
+              </w:rPr>
+            </w:pPr>
+            <w:r>
+              <w:rPr>
+                <w:rFonts w:ascii="Calibri" w:eastAsia="Times New Roman" w:hAnsi="Calibri" w:cs="Calibri"/>
+                <w:color w:val="000000"/>
+                <w:kern w:val="0"/>
+                <w:lang w:val="pl-PL" w:eastAsia="pl-PL"/>
+                <w14:ligatures w14:val="none"/>
+              </w:rPr>
+              <w:t>6,70168E-20</w:t>
+            </w:r>
+          </w:p>
+        </w:tc>
+        <w:tc>
+          <w:tcPr>
+            <w:tcW w:w="1300" w:type="dxa"/>
+            <w:tcBorders>
+              <w:top w:val="nil"/>
+              <w:left w:val="nil"/>
+              <w:bottom w:val="single" w:sz="4" w:space="0" w:color="auto"/>
+              <w:right w:val="single" w:sz="4" w:space="0" w:color="auto"/>
+            </w:tcBorders>
+            <w:shd w:val="clear" w:color="auto" w:fill="auto"/>
+            <w:noWrap/>
+            <w:vAlign w:val="center"/>
+            <w:hideMark/>
+          </w:tcPr>
+          <w:p>
+            <w:pPr>
+              <w:spacing w:after="0" w:line="240" w:lineRule="auto"/>
+              <w:jc w:val="center"/>
+              <w:rPr>
+                <w:rFonts w:ascii="Calibri" w:eastAsia="Times New Roman" w:hAnsi="Calibri" w:cs="Calibri"/>
+                <w:color w:val="000000"/>
+                <w:kern w:val="0"/>
+                <w:lang w:val="pl-PL" w:eastAsia="pl-PL"/>
+                <w14:ligatures w14:val="none"/>
+              </w:rPr>
+            </w:pPr>
+            <w:r>
+              <w:rPr>
+                <w:rFonts w:ascii="Calibri" w:eastAsia="Times New Roman" w:hAnsi="Calibri" w:cs="Calibri"/>
+                <w:color w:val="000000"/>
+                <w:kern w:val="0"/>
+                <w:lang w:val="pl-PL" w:eastAsia="pl-PL"/>
+                <w14:ligatures w14:val="none"/>
+              </w:rPr>
+              <w:t>1,55017E-21</w:t>
+            </w:r>
+          </w:p>
+        </w:tc>
+      </w:tr>
+      <w:tr>
+        <w:trPr>
+          <w:trHeight w:val="300"/>
+          <w:jc w:val="center"/>
+        </w:trPr>
+        <w:tc>
+          <w:tcPr>
+            <w:tcW w:w="1300" w:type="dxa"/>
+            <w:tcBorders>
+              <w:top w:val="nil"/>
+              <w:left w:val="single" w:sz="4" w:space="0" w:color="auto"/>
+              <w:bottom w:val="single" w:sz="4" w:space="0" w:color="auto"/>
+              <w:right w:val="single" w:sz="4" w:space="0" w:color="auto"/>
+            </w:tcBorders>
+            <w:shd w:val="clear" w:color="auto" w:fill="auto"/>
+            <w:noWrap/>
+            <w:vAlign w:val="center"/>
+            <w:hideMark/>
+          </w:tcPr>
+          <w:p>
+            <w:pPr>
+              <w:spacing w:after="0" w:line="240" w:lineRule="auto"/>
+              <w:jc w:val="center"/>
+              <w:rPr>
+                <w:rFonts w:ascii="Calibri" w:eastAsia="Times New Roman" w:hAnsi="Calibri" w:cs="Calibri"/>
+                <w:color w:val="000000"/>
+                <w:kern w:val="0"/>
+                <w:lang w:val="pl-PL" w:eastAsia="pl-PL"/>
+                <w14:ligatures w14:val="none"/>
+              </w:rPr>
+            </w:pPr>
+            <w:r>
+              <w:rPr>
+                <w:rFonts w:ascii="Calibri" w:eastAsia="Times New Roman" w:hAnsi="Calibri" w:cs="Calibri"/>
+                <w:color w:val="000000"/>
+                <w:kern w:val="0"/>
+                <w:lang w:val="pl-PL" w:eastAsia="pl-PL"/>
+                <w14:ligatures w14:val="none"/>
+              </w:rPr>
+              <w:t>W, eV</w:t>
+            </w:r>
+          </w:p>
+        </w:tc>
+        <w:tc>
+          <w:tcPr>
+            <w:tcW w:w="1300" w:type="dxa"/>
+            <w:tcBorders>
+              <w:top w:val="nil"/>
+              <w:left w:val="nil"/>
+              <w:bottom w:val="single" w:sz="4" w:space="0" w:color="auto"/>
+              <w:right w:val="single" w:sz="4" w:space="0" w:color="auto"/>
+            </w:tcBorders>
+            <w:shd w:val="clear" w:color="auto" w:fill="auto"/>
+            <w:noWrap/>
+            <w:vAlign w:val="center"/>
+            <w:hideMark/>
+          </w:tcPr>
+          <w:p>
+            <w:pPr>
+              <w:spacing w:after="0" w:line="240" w:lineRule="auto"/>
+              <w:jc w:val="center"/>
+              <w:rPr>
+                <w:rFonts w:ascii="Calibri" w:eastAsia="Times New Roman" w:hAnsi="Calibri" w:cs="Calibri"/>
+                <w:color w:val="000000"/>
+                <w:kern w:val="0"/>
+                <w:lang w:val="pl-PL" w:eastAsia="pl-PL"/>
+                <w14:ligatures w14:val="none"/>
+              </w:rPr>
+            </w:pPr>
+            <w:r>
+              <w:rPr>
+                <w:rFonts w:ascii="Calibri" w:eastAsia="Times New Roman" w:hAnsi="Calibri" w:cs="Calibri"/>
+                <w:color w:val="000000"/>
+                <w:kern w:val="0"/>
+                <w:lang w:val="pl-PL" w:eastAsia="pl-PL"/>
+                <w14:ligatures w14:val="none"/>
+              </w:rPr>
+              <w:t>u(W), eV</w:t>
+            </w:r>
+          </w:p>
+        </w:tc>
+      </w:tr>
+      <w:tr>
+        <w:trPr>
+          <w:trHeight w:val="300"/>
+          <w:jc w:val="center"/>
+        </w:trPr>
+        <w:tc>
+          <w:tcPr>
+            <w:tcW w:w="1300" w:type="dxa"/>
+            <w:tcBorders>
+              <w:top w:val="nil"/>
+              <w:left w:val="single" w:sz="4" w:space="0" w:color="auto"/>
+              <w:bottom w:val="single" w:sz="4" w:space="0" w:color="auto"/>
+              <w:right w:val="single" w:sz="4" w:space="0" w:color="auto"/>
+            </w:tcBorders>
+            <w:shd w:val="clear" w:color="auto" w:fill="auto"/>
+            <w:noWrap/>
+            <w:vAlign w:val="center"/>
+            <w:hideMark/>
+          </w:tcPr>
+          <w:p>
+            <w:pPr>
+              <w:spacing w:after="0" w:line="240" w:lineRule="auto"/>
+              <w:jc w:val="center"/>
+              <w:rPr>
+                <w:rFonts w:ascii="Calibri" w:eastAsia="Times New Roman" w:hAnsi="Calibri" w:cs="Calibri"/>
+                <w:color w:val="000000"/>
+                <w:kern w:val="0"/>
+                <w:lang w:val="pl-PL" w:eastAsia="pl-PL"/>
+                <w14:ligatures w14:val="none"/>
+              </w:rPr>
+            </w:pPr>
+            <w:r>
+              <w:rPr>
+                <w:rFonts w:ascii="Calibri" w:eastAsia="Times New Roman" w:hAnsi="Calibri" w:cs="Calibri"/>
+                <w:color w:val="000000"/>
+                <w:kern w:val="0"/>
+                <w:lang w:val="pl-PL" w:eastAsia="pl-PL"/>
+                <w14:ligatures w14:val="none"/>
+              </w:rPr>
+              <w:t>0,4182</w:t>
+            </w:r>
+          </w:p>
+        </w:tc>
+        <w:tc>
+          <w:tcPr>
+            <w:tcW w:w="1300" w:type="dxa"/>
+            <w:tcBorders>
+              <w:top w:val="nil"/>
+              <w:left w:val="nil"/>
+              <w:bottom w:val="single" w:sz="4" w:space="0" w:color="auto"/>
+              <w:right w:val="single" w:sz="4" w:space="0" w:color="auto"/>
+            </w:tcBorders>
+            <w:shd w:val="clear" w:color="auto" w:fill="auto"/>
+            <w:noWrap/>
+            <w:vAlign w:val="center"/>
+            <w:hideMark/>
+          </w:tcPr>
+          <w:p>
+            <w:pPr>
+              <w:spacing w:after="0" w:line="240" w:lineRule="auto"/>
+              <w:jc w:val="center"/>
+              <w:rPr>
+                <w:rFonts w:ascii="Calibri" w:eastAsia="Times New Roman" w:hAnsi="Calibri" w:cs="Calibri"/>
+                <w:color w:val="000000"/>
+                <w:kern w:val="0"/>
+                <w:lang w:val="pl-PL" w:eastAsia="pl-PL"/>
+                <w14:ligatures w14:val="none"/>
+              </w:rPr>
+            </w:pPr>
+            <w:r>
+              <w:rPr>
+                <w:rFonts w:ascii="Calibri" w:eastAsia="Times New Roman" w:hAnsi="Calibri" w:cs="Calibri"/>
+                <w:color w:val="000000"/>
+                <w:kern w:val="0"/>
+                <w:lang w:val="pl-PL" w:eastAsia="pl-PL"/>
+                <w14:ligatures w14:val="none"/>
+              </w:rPr>
+              <w:t>0,0097</w:t>
+            </w:r>
+          </w:p>
+        </w:tc>
+      </w:tr>
+    </w:tbl>
+    <w:p/>
     <w:p>
       <w:pPr>
         <w:jc w:val="center"/>
@@ -4668,6 +5534,7 @@
       <w:pPr>
         <w:jc w:val="center"/>
         <w:rPr>
+          <w:rFonts w:eastAsiaTheme="minorEastAsia"/>
           <w:lang w:val="pl-PL"/>
         </w:rPr>
       </w:pPr>
@@ -4715,119 +5582,236 @@
       </m:oMath>
     </w:p>
     <w:p>
-      <w:r>
+      <w:pPr>
+        <w:rPr>
+          <w:rFonts w:eastAsiaTheme="minorEastAsia"/>
+          <w:lang w:val="pl-PL"/>
+        </w:rPr>
+      </w:pPr>
+      <w:r>
+        <w:rPr>
+          <w:rFonts w:eastAsiaTheme="minorEastAsia"/>
+          <w:lang w:val="pl-PL"/>
+        </w:rPr>
         <w:t>Zadanie 12.</w:t>
       </w:r>
     </w:p>
+    <w:tbl>
+      <w:tblPr>
+        <w:tblW w:w="3140" w:type="dxa"/>
+        <w:jc w:val="center"/>
+        <w:tblCellMar>
+          <w:left w:w="70" w:type="dxa"/>
+          <w:right w:w="70" w:type="dxa"/>
+        </w:tblCellMar>
+        <w:tblLook w:val="04A0" w:firstRow="1" w:lastRow="0" w:firstColumn="1" w:lastColumn="0" w:noHBand="0" w:noVBand="1"/>
+      </w:tblPr>
+      <w:tblGrid>
+        <w:gridCol w:w="3140"/>
+      </w:tblGrid>
+      <w:tr>
+        <w:trPr>
+          <w:trHeight w:val="300"/>
+          <w:jc w:val="center"/>
+        </w:trPr>
+        <w:tc>
+          <w:tcPr>
+            <w:tcW w:w="3140" w:type="dxa"/>
+            <w:tcBorders>
+              <w:top w:val="single" w:sz="4" w:space="0" w:color="auto"/>
+              <w:left w:val="single" w:sz="4" w:space="0" w:color="auto"/>
+              <w:bottom w:val="single" w:sz="4" w:space="0" w:color="auto"/>
+              <w:right w:val="single" w:sz="4" w:space="0" w:color="auto"/>
+            </w:tcBorders>
+            <w:shd w:val="clear" w:color="auto" w:fill="auto"/>
+            <w:noWrap/>
+            <w:vAlign w:val="center"/>
+            <w:hideMark/>
+          </w:tcPr>
+          <w:p>
+            <w:pPr>
+              <w:spacing w:after="0" w:line="240" w:lineRule="auto"/>
+              <w:jc w:val="center"/>
+              <w:rPr>
+                <w:rFonts w:ascii="Calibri" w:eastAsia="Times New Roman" w:hAnsi="Calibri" w:cs="Calibri"/>
+                <w:color w:val="000000"/>
+                <w:kern w:val="0"/>
+                <w:lang w:val="pl-PL" w:eastAsia="pl-PL"/>
+                <w14:ligatures w14:val="none"/>
+              </w:rPr>
+            </w:pPr>
+            <w:r>
+              <w:rPr>
+                <w:rFonts w:ascii="Calibri" w:eastAsia="Times New Roman" w:hAnsi="Calibri" w:cs="Calibri"/>
+                <w:color w:val="000000"/>
+                <w:kern w:val="0"/>
+                <w:lang w:val="pl-PL" w:eastAsia="pl-PL"/>
+                <w14:ligatures w14:val="none"/>
+              </w:rPr>
+              <w:t>W, J</w:t>
+            </w:r>
+          </w:p>
+        </w:tc>
+      </w:tr>
+      <w:tr>
+        <w:trPr>
+          <w:trHeight w:val="300"/>
+          <w:jc w:val="center"/>
+        </w:trPr>
+        <w:tc>
+          <w:tcPr>
+            <w:tcW w:w="3140" w:type="dxa"/>
+            <w:tcBorders>
+              <w:top w:val="nil"/>
+              <w:left w:val="single" w:sz="4" w:space="0" w:color="auto"/>
+              <w:bottom w:val="single" w:sz="4" w:space="0" w:color="auto"/>
+              <w:right w:val="single" w:sz="4" w:space="0" w:color="auto"/>
+            </w:tcBorders>
+            <w:shd w:val="clear" w:color="auto" w:fill="auto"/>
+            <w:noWrap/>
+            <w:vAlign w:val="center"/>
+            <w:hideMark/>
+          </w:tcPr>
+          <w:p>
+            <w:pPr>
+              <w:spacing w:after="0" w:line="240" w:lineRule="auto"/>
+              <w:jc w:val="center"/>
+              <w:rPr>
+                <w:rFonts w:ascii="Calibri" w:eastAsia="Times New Roman" w:hAnsi="Calibri" w:cs="Calibri"/>
+                <w:color w:val="000000"/>
+                <w:kern w:val="0"/>
+                <w:lang w:val="pl-PL" w:eastAsia="pl-PL"/>
+                <w14:ligatures w14:val="none"/>
+              </w:rPr>
+            </w:pPr>
+            <w:r>
+              <w:rPr>
+                <w:rFonts w:ascii="Calibri" w:eastAsia="Times New Roman" w:hAnsi="Calibri" w:cs="Calibri"/>
+                <w:color w:val="000000"/>
+                <w:kern w:val="0"/>
+                <w:lang w:val="pl-PL" w:eastAsia="pl-PL"/>
+                <w14:ligatures w14:val="none"/>
+              </w:rPr>
+              <w:t>0,0000000000000000000670(15)</w:t>
+            </w:r>
+          </w:p>
+        </w:tc>
+      </w:tr>
+      <w:tr>
+        <w:trPr>
+          <w:trHeight w:val="300"/>
+          <w:jc w:val="center"/>
+        </w:trPr>
+        <w:tc>
+          <w:tcPr>
+            <w:tcW w:w="3140" w:type="dxa"/>
+            <w:tcBorders>
+              <w:top w:val="nil"/>
+              <w:left w:val="single" w:sz="4" w:space="0" w:color="auto"/>
+              <w:bottom w:val="single" w:sz="4" w:space="0" w:color="auto"/>
+              <w:right w:val="single" w:sz="4" w:space="0" w:color="auto"/>
+            </w:tcBorders>
+            <w:shd w:val="clear" w:color="auto" w:fill="auto"/>
+            <w:noWrap/>
+            <w:vAlign w:val="center"/>
+            <w:hideMark/>
+          </w:tcPr>
+          <w:p>
+            <w:pPr>
+              <w:spacing w:after="0" w:line="240" w:lineRule="auto"/>
+              <w:jc w:val="center"/>
+              <w:rPr>
+                <w:rFonts w:ascii="Calibri" w:eastAsia="Times New Roman" w:hAnsi="Calibri" w:cs="Calibri"/>
+                <w:color w:val="000000"/>
+                <w:kern w:val="0"/>
+                <w:lang w:val="pl-PL" w:eastAsia="pl-PL"/>
+                <w14:ligatures w14:val="none"/>
+              </w:rPr>
+            </w:pPr>
+            <w:r>
+              <w:rPr>
+                <w:rFonts w:ascii="Calibri" w:eastAsia="Times New Roman" w:hAnsi="Calibri" w:cs="Calibri"/>
+                <w:color w:val="000000"/>
+                <w:kern w:val="0"/>
+                <w:lang w:val="pl-PL" w:eastAsia="pl-PL"/>
+                <w14:ligatures w14:val="none"/>
+              </w:rPr>
+              <w:t>W, eV</w:t>
+            </w:r>
+          </w:p>
+        </w:tc>
+      </w:tr>
+      <w:tr>
+        <w:trPr>
+          <w:trHeight w:val="300"/>
+          <w:jc w:val="center"/>
+        </w:trPr>
+        <w:tc>
+          <w:tcPr>
+            <w:tcW w:w="3140" w:type="dxa"/>
+            <w:tcBorders>
+              <w:top w:val="nil"/>
+              <w:left w:val="single" w:sz="4" w:space="0" w:color="auto"/>
+              <w:bottom w:val="single" w:sz="4" w:space="0" w:color="auto"/>
+              <w:right w:val="single" w:sz="4" w:space="0" w:color="auto"/>
+            </w:tcBorders>
+            <w:shd w:val="clear" w:color="auto" w:fill="auto"/>
+            <w:noWrap/>
+            <w:vAlign w:val="center"/>
+            <w:hideMark/>
+          </w:tcPr>
+          <w:p>
+            <w:pPr>
+              <w:spacing w:after="0" w:line="240" w:lineRule="auto"/>
+              <w:jc w:val="center"/>
+              <w:rPr>
+                <w:rFonts w:ascii="Calibri" w:eastAsia="Times New Roman" w:hAnsi="Calibri" w:cs="Calibri"/>
+                <w:color w:val="000000"/>
+                <w:kern w:val="0"/>
+                <w:lang w:val="pl-PL" w:eastAsia="pl-PL"/>
+                <w14:ligatures w14:val="none"/>
+              </w:rPr>
+            </w:pPr>
+            <w:r>
+              <w:rPr>
+                <w:rFonts w:ascii="Calibri" w:eastAsia="Times New Roman" w:hAnsi="Calibri" w:cs="Calibri"/>
+                <w:color w:val="000000"/>
+                <w:kern w:val="0"/>
+                <w:lang w:val="pl-PL" w:eastAsia="pl-PL"/>
+                <w14:ligatures w14:val="none"/>
+              </w:rPr>
+              <w:t>0,4182(9</w:t>
+            </w:r>
+            <w:r>
+              <w:rPr>
+                <w:rFonts w:ascii="Calibri" w:eastAsia="Times New Roman" w:hAnsi="Calibri" w:cs="Calibri"/>
+                <w:color w:val="000000"/>
+                <w:kern w:val="0"/>
+                <w:lang w:val="pl-PL" w:eastAsia="pl-PL"/>
+                <w14:ligatures w14:val="none"/>
+              </w:rPr>
+              <w:t>7</w:t>
+            </w:r>
+            <w:r>
+              <w:rPr>
+                <w:rFonts w:ascii="Calibri" w:eastAsia="Times New Roman" w:hAnsi="Calibri" w:cs="Calibri"/>
+                <w:color w:val="000000"/>
+                <w:kern w:val="0"/>
+                <w:lang w:val="pl-PL" w:eastAsia="pl-PL"/>
+                <w14:ligatures w14:val="none"/>
+              </w:rPr>
+              <w:t>)</w:t>
+            </w:r>
+          </w:p>
+        </w:tc>
+      </w:tr>
+    </w:tbl>
     <w:p>
       <w:pPr>
-        <w:jc w:val="center"/>
+        <w:rPr>
+          <w:lang w:val="pl-PL"/>
+        </w:rPr>
       </w:pPr>
-      <m:oMathPara>
-        <m:oMath>
-          <m:r>
-            <w:rPr>
-              <w:rFonts w:ascii="Cambria Math" w:hAnsi="Cambria Math"/>
-            </w:rPr>
-            <m:t>1</m:t>
-          </m:r>
-          <m:f>
-            <m:fPr>
-              <m:ctrlPr>
-                <w:rPr>
-                  <w:rFonts w:ascii="Cambria Math" w:hAnsi="Cambria Math"/>
-                  <w:i/>
-                </w:rPr>
-              </m:ctrlPr>
-            </m:fPr>
-            <m:num>
-              <m:r>
-                <w:rPr>
-                  <w:rFonts w:ascii="Cambria Math" w:hAnsi="Cambria Math"/>
-                </w:rPr>
-                <m:t>J</m:t>
-              </m:r>
-            </m:num>
-            <m:den>
-              <m:r>
-                <w:rPr>
-                  <w:rFonts w:ascii="Cambria Math" w:hAnsi="Cambria Math"/>
-                </w:rPr>
-                <m:t>mol</m:t>
-              </m:r>
-            </m:den>
-          </m:f>
-          <m:r>
-            <w:rPr>
-              <w:rFonts w:ascii="Cambria Math" w:hAnsi="Cambria Math"/>
-            </w:rPr>
-            <m:t>=1,66*</m:t>
-          </m:r>
-          <m:sSup>
-            <m:sSupPr>
-              <m:ctrlPr>
-                <w:rPr>
-                  <w:rFonts w:ascii="Cambria Math" w:hAnsi="Cambria Math"/>
-                  <w:i/>
-                </w:rPr>
-              </m:ctrlPr>
-            </m:sSupPr>
-            <m:e>
-              <m:r>
-                <w:rPr>
-                  <w:rFonts w:ascii="Cambria Math" w:hAnsi="Cambria Math"/>
-                </w:rPr>
-                <m:t>10</m:t>
-              </m:r>
-            </m:e>
-            <m:sup>
-              <m:r>
-                <w:rPr>
-                  <w:rFonts w:ascii="Cambria Math" w:hAnsi="Cambria Math"/>
-                </w:rPr>
-                <m:t>-24</m:t>
-              </m:r>
-            </m:sup>
-          </m:sSup>
-          <m:r>
-            <w:rPr>
-              <w:rFonts w:ascii="Cambria Math" w:eastAsiaTheme="minorEastAsia" w:hAnsi="Cambria Math"/>
-            </w:rPr>
-            <m:t xml:space="preserve"> J</m:t>
-          </m:r>
-        </m:oMath>
-      </m:oMathPara>
-    </w:p>
-    <w:p>
-      <w:pPr>
-        <w:jc w:val="center"/>
-        <w:rPr>
-          <w:rFonts w:eastAsiaTheme="minorEastAsia"/>
-          <w:lang w:val="pl-PL"/>
-        </w:rPr>
-      </w:pPr>
-      <w:r>
-        <w:rPr>
-          <w:rFonts w:eastAsiaTheme="minorEastAsia"/>
-          <w:lang w:val="pl-PL"/>
-        </w:rPr>
-        <w:t>1 J = 6,24*10</w:t>
-      </w:r>
-      <w:r>
-        <w:rPr>
-          <w:rFonts w:eastAsiaTheme="minorEastAsia"/>
-          <w:vertAlign w:val="superscript"/>
-          <w:lang w:val="pl-PL"/>
-        </w:rPr>
-        <w:t>18</w:t>
-      </w:r>
-      <w:r>
-        <w:rPr>
-          <w:rFonts w:eastAsiaTheme="minorEastAsia"/>
-          <w:lang w:val="pl-PL"/>
-        </w:rPr>
-        <w:t xml:space="preserve"> eV</w:t>
-      </w:r>
     </w:p>
     <w:sectPr>
       <w:pgSz w:w="12240" w:h="15840"/>
@@ -5348,7 +6332,7 @@
               <a:cs typeface="+mn-cs"/>
             </a:defRPr>
           </a:pPr>
-          <a:endParaRPr lang="en-US"/>
+          <a:endParaRPr lang="pl-PL"/>
         </a:p>
       </c:txPr>
     </c:title>
@@ -5372,7 +6356,9 @@
             <c:symbol val="circle"/>
             <c:size val="5"/>
             <c:spPr>
-              <a:noFill/>
+              <a:solidFill>
+                <a:schemeClr val="accent1"/>
+              </a:solidFill>
               <a:ln w="9525">
                 <a:solidFill>
                   <a:schemeClr val="accent1"/>
@@ -5407,19 +6393,19 @@
                   <c:formatCode>General</c:formatCode>
                   <c:ptCount val="5"/>
                   <c:pt idx="0">
-                    <c:v>5.4813368041409126E-3</c:v>
+                    <c:v>1.1203559073080679E-2</c:v>
                   </c:pt>
                   <c:pt idx="1">
-                    <c:v>2.9095015853489322E-3</c:v>
+                    <c:v>1.0202042827005597E-2</c:v>
                   </c:pt>
                   <c:pt idx="2">
-                    <c:v>4.5274251003981072E-3</c:v>
+                    <c:v>1.0782987478782639E-2</c:v>
                   </c:pt>
                   <c:pt idx="3">
-                    <c:v>7.3940287826689492E-3</c:v>
+                    <c:v>1.2270061410172145E-2</c:v>
                   </c:pt>
                   <c:pt idx="4">
-                    <c:v>6.6410041889994383E-3</c:v>
+                    <c:v>1.1835273327265961E-2</c:v>
                   </c:pt>
                 </c:numCache>
               </c:numRef>
@@ -5431,19 +6417,19 @@
                   <c:formatCode>General</c:formatCode>
                   <c:ptCount val="5"/>
                   <c:pt idx="0">
-                    <c:v>5.4813368041409126E-3</c:v>
+                    <c:v>1.1203559073080679E-2</c:v>
                   </c:pt>
                   <c:pt idx="1">
-                    <c:v>2.9095015853489322E-3</c:v>
+                    <c:v>1.0202042827005597E-2</c:v>
                   </c:pt>
                   <c:pt idx="2">
-                    <c:v>4.5274251003981072E-3</c:v>
+                    <c:v>1.0782987478782639E-2</c:v>
                   </c:pt>
                   <c:pt idx="3">
-                    <c:v>7.3940287826689492E-3</c:v>
+                    <c:v>1.2270061410172145E-2</c:v>
                   </c:pt>
                   <c:pt idx="4">
-                    <c:v>6.6410041889994383E-3</c:v>
+                    <c:v>1.1835273327265961E-2</c:v>
                   </c:pt>
                 </c:numCache>
               </c:numRef>
@@ -5536,19 +6522,19 @@
                 <c:formatCode>General</c:formatCode>
                 <c:ptCount val="5"/>
                 <c:pt idx="0">
-                  <c:v>1.1415721903951999</c:v>
+                  <c:v>1.1416737912711115</c:v>
                 </c:pt>
                 <c:pt idx="1">
-                  <c:v>0.746551393866</c:v>
+                  <c:v>0.74648061806130006</c:v>
                 </c:pt>
                 <c:pt idx="2">
-                  <c:v>0.48030670638809997</c:v>
+                  <c:v>0.48040385721321865</c:v>
                 </c:pt>
                 <c:pt idx="3">
-                  <c:v>0.39442866886799999</c:v>
+                  <c:v>0.39451053793052143</c:v>
                 </c:pt>
                 <c:pt idx="4">
-                  <c:v>0.29464643088480003</c:v>
+                  <c:v>0.29470510422585139</c:v>
                 </c:pt>
               </c:numCache>
             </c:numRef>
@@ -5556,7 +6542,7 @@
           <c:smooth val="0"/>
           <c:extLst>
             <c:ext xmlns:c16="http://schemas.microsoft.com/office/drawing/2014/chart" uri="{C3380CC4-5D6E-409C-BE32-E72D297353CC}">
-              <c16:uniqueId val="{00000001-9205-4BF3-8F53-B3B2FBFB4D7B}"/>
+              <c16:uniqueId val="{00000001-6112-445F-ADA1-7F847CF4FA02}"/>
             </c:ext>
           </c:extLst>
         </c:ser>
@@ -5651,7 +6637,7 @@
                   <a:cs typeface="+mn-cs"/>
                 </a:defRPr>
               </a:pPr>
-              <a:endParaRPr lang="en-US"/>
+              <a:endParaRPr lang="pl-PL"/>
             </a:p>
           </c:txPr>
         </c:title>
@@ -5689,7 +6675,7 @@
                 <a:cs typeface="+mn-cs"/>
               </a:defRPr>
             </a:pPr>
-            <a:endParaRPr lang="en-US"/>
+            <a:endParaRPr lang="pl-PL"/>
           </a:p>
         </c:txPr>
         <c:crossAx val="569523752"/>
@@ -5775,7 +6761,7 @@
                   <a:cs typeface="+mn-cs"/>
                 </a:defRPr>
               </a:pPr>
-              <a:endParaRPr lang="en-US"/>
+              <a:endParaRPr lang="pl-PL"/>
             </a:p>
           </c:txPr>
         </c:title>
@@ -5813,7 +6799,7 @@
                 <a:cs typeface="+mn-cs"/>
               </a:defRPr>
             </a:pPr>
-            <a:endParaRPr lang="en-US"/>
+            <a:endParaRPr lang="pl-PL"/>
           </a:p>
         </c:txPr>
         <c:crossAx val="569522312"/>
@@ -5861,7 +6847,7 @@
       <a:pPr>
         <a:defRPr/>
       </a:pPr>
-      <a:endParaRPr lang="en-US"/>
+      <a:endParaRPr lang="pl-PL"/>
     </a:p>
   </c:txPr>
   <c:externalData r:id="rId3">
@@ -5907,7 +6893,7 @@
               <a:rPr lang="pl-PL" sz="1400" b="0" i="0" u="none" strike="noStrike" baseline="0">
                 <a:effectLst/>
               </a:rPr>
-              <a:t>wykres zależności logarytmu naturalnego współczynnika lepkości od odwrotności tempe-</a:t>
+              <a:t>Wykres zależności logarytmu naturalnego współczynnika lepkości od odwrotności tempe-</a:t>
             </a:r>
             <a:br>
               <a:rPr lang="pl-PL" sz="1400" b="0" i="0" u="none" strike="noStrike" baseline="0"/>
@@ -5947,7 +6933,7 @@
               <a:cs typeface="+mn-cs"/>
             </a:defRPr>
           </a:pPr>
-          <a:endParaRPr lang="en-US"/>
+          <a:endParaRPr lang="pl-PL"/>
         </a:p>
       </c:txPr>
     </c:title>
@@ -6027,19 +7013,19 @@
                 <c:formatCode>General</c:formatCode>
                 <c:ptCount val="5"/>
                 <c:pt idx="0">
-                  <c:v>0.13240642668335453</c:v>
+                  <c:v>0.1324954235560476</c:v>
                 </c:pt>
                 <c:pt idx="1">
-                  <c:v>-0.292290817934655</c:v>
+                  <c:v>-0.29238562608905166</c:v>
                 </c:pt>
                 <c:pt idx="2">
-                  <c:v>-0.73333040749378597</c:v>
+                  <c:v>-0.73312815963864486</c:v>
                 </c:pt>
                 <c:pt idx="3">
-                  <c:v>-0.930316969067848</c:v>
+                  <c:v>-0.93010942693504539</c:v>
                 </c:pt>
                 <c:pt idx="4">
-                  <c:v>-1.2219791808386071</c:v>
+                  <c:v>-1.2217800693143308</c:v>
                 </c:pt>
               </c:numCache>
             </c:numRef>
@@ -6047,7 +7033,7 @@
           <c:smooth val="0"/>
           <c:extLst>
             <c:ext xmlns:c16="http://schemas.microsoft.com/office/drawing/2014/chart" uri="{C3380CC4-5D6E-409C-BE32-E72D297353CC}">
-              <c16:uniqueId val="{00000001-EE0E-4A77-B0DD-B14BE620C640}"/>
+              <c16:uniqueId val="{00000001-7B11-47B9-A419-BC6E61B61DD5}"/>
             </c:ext>
           </c:extLst>
         </c:ser>
@@ -6135,7 +7121,7 @@
                   <a:cs typeface="+mn-cs"/>
                 </a:defRPr>
               </a:pPr>
-              <a:endParaRPr lang="en-US"/>
+              <a:endParaRPr lang="pl-PL"/>
             </a:p>
           </c:txPr>
         </c:title>
@@ -6173,17 +7159,19 @@
                 <a:cs typeface="+mn-cs"/>
               </a:defRPr>
             </a:pPr>
-            <a:endParaRPr lang="en-US"/>
+            <a:endParaRPr lang="pl-PL"/>
           </a:p>
         </c:txPr>
         <c:crossAx val="671949880"/>
-        <c:crossesAt val="-1.2"/>
+        <c:crossesAt val="-1.3"/>
         <c:crossBetween val="midCat"/>
       </c:valAx>
       <c:valAx>
         <c:axId val="671949880"/>
         <c:scaling>
           <c:orientation val="minMax"/>
+          <c:max val="0.2"/>
+          <c:min val="-1.3"/>
         </c:scaling>
         <c:delete val="0"/>
         <c:axPos val="l"/>
@@ -6269,7 +7257,7 @@
                   <a:cs typeface="+mn-cs"/>
                 </a:defRPr>
               </a:pPr>
-              <a:endParaRPr lang="en-US"/>
+              <a:endParaRPr lang="pl-PL"/>
             </a:p>
           </c:txPr>
         </c:title>
@@ -6307,11 +7295,11 @@
                 <a:cs typeface="+mn-cs"/>
               </a:defRPr>
             </a:pPr>
-            <a:endParaRPr lang="en-US"/>
+            <a:endParaRPr lang="pl-PL"/>
           </a:p>
         </c:txPr>
         <c:crossAx val="671956720"/>
-        <c:crosses val="autoZero"/>
+        <c:crossesAt val="3.1000000000000008E-3"/>
         <c:crossBetween val="midCat"/>
       </c:valAx>
       <c:spPr>
@@ -6355,7 +7343,7 @@
       <a:pPr>
         <a:defRPr/>
       </a:pPr>
-      <a:endParaRPr lang="en-US"/>
+      <a:endParaRPr lang="pl-PL"/>
     </a:p>
   </c:txPr>
   <c:externalData r:id="rId3">

</xml_diff>